<commit_message>
when changing the language, I should save it to shared preferences, then if there is a language defined in shared preferences, the application should run by default from the language taken from shared - done
</commit_message>
<xml_diff>
--- a/dokumentacja.docx
+++ b/dokumentacja.docx
@@ -299,6 +299,11 @@
       </w:r>
     </w:p>
     <w:p>
+      <w:pPr>
+        <w:rPr>
+          <w:color w:val="FF0000"/>
+        </w:rPr>
+      </w:pPr>
       <w:r>
         <w:t xml:space="preserve">  //TO_DO trzeba </w:t>
       </w:r>
@@ -368,82 +373,264 @@
       </w:r>
       <w:r>
         <w:t>go produktu"</w:t>
+      </w:r>
+      <w:r>
+        <w:t xml:space="preserve"> </w:t>
+      </w:r>
+      <w:r>
+        <w:rPr>
+          <w:color w:val="FF0000"/>
+        </w:rPr>
+        <w:t xml:space="preserve">– chyba działa ? </w:t>
+      </w:r>
+      <w:r>
+        <w:rPr>
+          <w:color w:val="FF0000"/>
+        </w:rPr>
+        <w:t xml:space="preserve">więcej </w:t>
+      </w:r>
+      <w:proofErr w:type="spellStart"/>
+      <w:r>
+        <w:rPr>
+          <w:color w:val="FF0000"/>
+        </w:rPr>
+        <w:t>testow</w:t>
+      </w:r>
+      <w:proofErr w:type="spellEnd"/>
+      <w:r>
+        <w:rPr>
+          <w:color w:val="FF0000"/>
+        </w:rPr>
+        <w:t xml:space="preserve"> zrobić np. na starym Samsungu jeszcze, na taty telefonie itp. </w:t>
+      </w:r>
+    </w:p>
+    <w:p>
+      <w:r>
+        <w:t xml:space="preserve">//TO_DO w momencie zmiany języka, powinienem go zapisać do </w:t>
+      </w:r>
+      <w:proofErr w:type="spellStart"/>
+      <w:r>
+        <w:t>shared</w:t>
+      </w:r>
+      <w:proofErr w:type="spellEnd"/>
+      <w:r>
+        <w:t xml:space="preserve"> </w:t>
+      </w:r>
+      <w:proofErr w:type="spellStart"/>
+      <w:r>
+        <w:t>preferences</w:t>
+      </w:r>
+      <w:proofErr w:type="spellEnd"/>
+      <w:r>
+        <w:t xml:space="preserve">, następnie jeżeli jest język zdefiniowany w </w:t>
+      </w:r>
+      <w:proofErr w:type="spellStart"/>
+      <w:r>
+        <w:t>shared</w:t>
+      </w:r>
+      <w:proofErr w:type="spellEnd"/>
+      <w:r>
+        <w:t xml:space="preserve"> </w:t>
+      </w:r>
+      <w:proofErr w:type="spellStart"/>
+      <w:r>
+        <w:t>preferences</w:t>
+      </w:r>
+      <w:proofErr w:type="spellEnd"/>
+      <w:r>
+        <w:t xml:space="preserve"> to aplikacja domyślnie powinna odpalać się z jeżyka pobranego z </w:t>
+      </w:r>
+      <w:proofErr w:type="spellStart"/>
+      <w:r>
+        <w:t>shared</w:t>
+      </w:r>
+      <w:proofErr w:type="spellEnd"/>
+      <w:r>
+        <w:t>!!!</w:t>
+      </w:r>
+      <w:r>
+        <w:br/>
+      </w:r>
+      <w:r>
+        <w:br/>
+        <w:t xml:space="preserve">//TO_DO </w:t>
+      </w:r>
+      <w:r>
+        <w:t>- pod reklamami natywnymi powinno być białe pole na całości aby one wyświetlały się na białym tle a nie na przezroczystym polu</w:t>
+      </w:r>
+      <w:r>
+        <w:br/>
+      </w:r>
+      <w:r>
+        <w:t>__________________________________________________________________________________</w:t>
+      </w:r>
+    </w:p>
+    <w:p>
+      <w:r>
+        <w:t xml:space="preserve">DB KEY: </w:t>
+      </w:r>
+      <w:r>
+        <w:t>c3ac20eab4173d1b871d8b3a5e4d46513d0d4249201db1a7d1e3f677df7d8a53</w:t>
+      </w:r>
+      <w:r>
+        <w:br/>
+      </w:r>
+      <w:r>
+        <w:t>____________________________________________________</w:t>
+      </w:r>
+      <w:r>
+        <w:t>______________________________</w:t>
+      </w:r>
+    </w:p>
+    <w:p>
+      <w:pPr>
+        <w:rPr>
+          <w:b/>
+          <w:color w:val="FF0000"/>
+        </w:rPr>
+      </w:pPr>
+      <w:r>
+        <w:t xml:space="preserve">TODO </w:t>
+      </w:r>
+      <w:r>
+        <w:t>ALL TESTS CHECKLISTA</w:t>
+      </w:r>
+      <w:r>
+        <w:t>:</w:t>
+      </w:r>
+      <w:r>
+        <w:rPr>
+          <w:rFonts w:ascii="Times New Roman" w:eastAsia="Times New Roman" w:hAnsi="Times New Roman" w:cs="Times New Roman"/>
+          <w:color w:val="000000" w:themeColor="text1"/>
+          <w:sz w:val="24"/>
+          <w:szCs w:val="24"/>
+          <w:lang w:eastAsia="pl-PL"/>
+        </w:rPr>
+        <w:br/>
+      </w:r>
+      <w:r>
+        <w:br/>
+        <w:t xml:space="preserve">- </w:t>
+      </w:r>
+      <w:proofErr w:type="spellStart"/>
+      <w:r>
+        <w:t>ogolne</w:t>
+      </w:r>
+      <w:proofErr w:type="spellEnd"/>
+      <w:r>
+        <w:t xml:space="preserve"> dokończenie wszystkich formalności w sklepie Google Play itp., zanim aplikacja zostanie wysłana do sprawdzenia + musi zostać spra</w:t>
+      </w:r>
+      <w:r>
+        <w:t xml:space="preserve">wdzona jeszcze przez AI </w:t>
+      </w:r>
+      <w:proofErr w:type="spellStart"/>
+      <w:r>
+        <w:t>googla</w:t>
+      </w:r>
+      <w:proofErr w:type="spellEnd"/>
+      <w:r>
+        <w:t>…</w:t>
+      </w:r>
+      <w:r>
+        <w:br/>
+      </w:r>
+      <w:r>
+        <w:br/>
+      </w:r>
+      <w:r>
+        <w:t>__________________________________________________________________________________</w:t>
+      </w:r>
+      <w:r>
+        <w:br/>
+        <w:t xml:space="preserve">- NOWE PROBLEMY Z RESPONZYWNOŚCIĄ: </w:t>
+      </w:r>
+      <w:r>
+        <w:br/>
+        <w:t xml:space="preserve">- wyświetlanie wszystkich </w:t>
+      </w:r>
+      <w:proofErr w:type="spellStart"/>
+      <w:r>
+        <w:t>dialogow</w:t>
+      </w:r>
+      <w:proofErr w:type="spellEnd"/>
+      <w:r>
+        <w:t xml:space="preserve"> – tekst w przycisku „Napisz do nas” się nie skaluje na innych ekranach </w:t>
+      </w:r>
+      <w:r>
+        <w:br/>
+      </w:r>
+      <w:r>
+        <w:lastRenderedPageBreak/>
+        <w:t xml:space="preserve">- </w:t>
+      </w:r>
+      <w:proofErr w:type="spellStart"/>
+      <w:r>
+        <w:t>overflowed</w:t>
+      </w:r>
+      <w:proofErr w:type="spellEnd"/>
+      <w:r>
+        <w:t xml:space="preserve"> jest na ekranie zakupu: „</w:t>
+      </w:r>
+      <w:proofErr w:type="spellStart"/>
+      <w:r>
+        <w:t>dluzsza</w:t>
+      </w:r>
+      <w:proofErr w:type="spellEnd"/>
+      <w:r>
+        <w:t xml:space="preserve"> rozrywka, więcej niespodzianek &lt;-„ </w:t>
+      </w:r>
+      <w:r>
+        <w:br/>
+        <w:t>- zasady gry „</w:t>
+      </w:r>
+      <w:proofErr w:type="spellStart"/>
+      <w:r>
+        <w:t>overflowed</w:t>
+      </w:r>
+      <w:proofErr w:type="spellEnd"/>
+      <w:r>
+        <w:t xml:space="preserve">” na pole wyboru 4.1 </w:t>
+      </w:r>
+      <w:proofErr w:type="spellStart"/>
+      <w:r>
+        <w:t>pixel</w:t>
+      </w:r>
+      <w:proofErr w:type="spellEnd"/>
+      <w:r>
+        <w:t xml:space="preserve"> przy obrazku strzałeczek </w:t>
+      </w:r>
+      <w:r>
+        <w:br/>
+      </w:r>
+      <w:r>
+        <w:br/>
+        <w:t xml:space="preserve">- na ekranie </w:t>
+      </w:r>
+      <w:proofErr w:type="spellStart"/>
+      <w:r>
+        <w:t>wingame</w:t>
+      </w:r>
+      <w:proofErr w:type="spellEnd"/>
+      <w:r>
+        <w:t xml:space="preserve"> teksty typu </w:t>
+      </w:r>
+      <w:proofErr w:type="spellStart"/>
+      <w:r>
+        <w:t>kolor,drużyna,rundy,punkty</w:t>
+      </w:r>
+      <w:proofErr w:type="spellEnd"/>
+      <w:r>
+        <w:t xml:space="preserve"> – powinny się skalować do wielkości uzyskanego miejsca </w:t>
+      </w:r>
+      <w:r>
+        <w:br/>
+        <w:t xml:space="preserve">- na alert-dialogu wystawiania oceny gwiazdki powinny się skalować do dostępnej szerokości – a </w:t>
+      </w:r>
+      <w:r>
+        <w:t xml:space="preserve">nie się zawijać </w:t>
       </w:r>
       <w:bookmarkStart w:id="0" w:name="_GoBack"/>
       <w:bookmarkEnd w:id="0"/>
-      <w:r>
-        <w:br/>
-      </w:r>
-      <w:r>
-        <w:t>__________________________________________________________________________________</w:t>
-      </w:r>
-    </w:p>
-    <w:p>
-      <w:r>
-        <w:t xml:space="preserve">DB KEY: </w:t>
-      </w:r>
-      <w:r>
-        <w:t>c3ac20eab4173d1b871d8b3a5e4d46513d0d4249201db1a7d1e3f677df7d8a53</w:t>
-      </w:r>
-      <w:r>
-        <w:br/>
-      </w:r>
-      <w:r>
-        <w:t>____________________________________________________</w:t>
-      </w:r>
-      <w:r>
-        <w:t>______________________________</w:t>
-      </w:r>
-    </w:p>
-    <w:p>
-      <w:pPr>
-        <w:rPr>
-          <w:b/>
-          <w:color w:val="FF0000"/>
-        </w:rPr>
-      </w:pPr>
-      <w:r>
-        <w:t xml:space="preserve">TODO </w:t>
-      </w:r>
-      <w:r>
-        <w:t>ALL TESTS CHECKLISTA</w:t>
-      </w:r>
-      <w:r>
-        <w:t>:</w:t>
-      </w:r>
-      <w:r>
-        <w:rPr>
-          <w:rFonts w:ascii="Times New Roman" w:eastAsia="Times New Roman" w:hAnsi="Times New Roman" w:cs="Times New Roman"/>
-          <w:color w:val="000000" w:themeColor="text1"/>
-          <w:sz w:val="24"/>
-          <w:szCs w:val="24"/>
-          <w:lang w:eastAsia="pl-PL"/>
-        </w:rPr>
-        <w:br/>
-      </w:r>
-      <w:r>
-        <w:br/>
-        <w:t xml:space="preserve">- </w:t>
-      </w:r>
-      <w:proofErr w:type="spellStart"/>
-      <w:r>
-        <w:t>ogolne</w:t>
-      </w:r>
-      <w:proofErr w:type="spellEnd"/>
-      <w:r>
-        <w:t xml:space="preserve"> dokończenie wszystkich formalności w sklepie Google Play itp., zanim aplikacja zostanie wysłana do sprawdzenia + musi zostać spra</w:t>
-      </w:r>
-      <w:r>
-        <w:t xml:space="preserve">wdzona jeszcze przez AI </w:t>
-      </w:r>
-      <w:proofErr w:type="spellStart"/>
-      <w:r>
-        <w:t>googla</w:t>
-      </w:r>
-      <w:proofErr w:type="spellEnd"/>
-      <w:r>
-        <w:t>…</w:t>
-      </w:r>
     </w:p>
     <w:p>
       <w:pPr>
@@ -607,11 +794,7 @@
       </w:r>
       <w:proofErr w:type="spellEnd"/>
       <w:r>
-        <w:t xml:space="preserve"> np.: „Hej dość szybko skończyłeś grę ostatnio, napiszesz nam co ci się podoba lub tez nie w naszej </w:t>
-      </w:r>
-      <w:r>
-        <w:lastRenderedPageBreak/>
-        <w:t>aplikacji? Może coś byś poprawił lub chciał nowe funkcje? Napisz nam!”</w:t>
+        <w:t xml:space="preserve"> np.: „Hej dość szybko skończyłeś grę ostatnio, napiszesz nam co ci się podoba lub tez nie w naszej aplikacji? Może coś byś poprawił lub chciał nowe funkcje? Napisz nam!”</w:t>
       </w:r>
       <w:r>
         <w:br/>
@@ -817,6 +1000,7 @@
         <w:br/>
       </w:r>
       <w:r>
+        <w:lastRenderedPageBreak/>
         <w:br/>
         <w:t xml:space="preserve">- ogarnięcie ewentualne koła fortuny tak aby powiększało się trakcie kręcenia na cały ekran, powiększenie planszy tak aby była na całym ekranie – przeorganizowanie czegoś – kwestia do przemyślenia czy w ogóle będzie to możliwe do zrobienia </w:t>
       </w:r>
@@ -931,11 +1115,7 @@
       </w:r>
       <w:proofErr w:type="spellEnd"/>
       <w:r>
-        <w:t xml:space="preserve"> tylko 2 osoby, tak jak jest to w gierkach </w:t>
-      </w:r>
-      <w:r>
-        <w:lastRenderedPageBreak/>
-        <w:t xml:space="preserve">małżeńskich, też </w:t>
+        <w:t xml:space="preserve"> tylko 2 osoby, tak jak jest to w gierkach małżeńskich, też </w:t>
       </w:r>
       <w:proofErr w:type="spellStart"/>
       <w:r>
@@ -1157,6 +1337,7 @@
     </w:p>
     <w:p>
       <w:r>
+        <w:lastRenderedPageBreak/>
         <w:t xml:space="preserve">- wygląd samouczka </w:t>
       </w:r>
       <w:proofErr w:type="spellStart"/>
@@ -2152,16 +2333,6 @@
           <w:lang w:eastAsia="pl-PL"/>
         </w:rPr>
         <w:br/>
-      </w:r>
-      <w:r>
-        <w:rPr>
-          <w:rFonts w:ascii="Courier New" w:eastAsia="Times New Roman" w:hAnsi="Courier New" w:cs="Courier New"/>
-          <w:color w:val="CC7832"/>
-          <w:sz w:val="20"/>
-          <w:szCs w:val="20"/>
-          <w:lang w:eastAsia="pl-PL"/>
-        </w:rPr>
-        <w:lastRenderedPageBreak/>
         <w:t xml:space="preserve">  </w:t>
       </w:r>
       <w:proofErr w:type="spellStart"/>

</xml_diff>

<commit_message>
migration from svg picture asset to png images due to low performance - todo some tests and small fixes still
</commit_message>
<xml_diff>
--- a/dokumentacja.docx
+++ b/dokumentacja.docx
@@ -220,19 +220,11 @@
         </w:rPr>
       </w:pPr>
       <w:r>
-        <w:t xml:space="preserve">  //TO_DO- trzeba chyba będzie </w:t>
-      </w:r>
-      <w:proofErr w:type="spellStart"/>
-      <w:r>
-        <w:t>zrezygnowac</w:t>
-      </w:r>
-      <w:proofErr w:type="spellEnd"/>
-      <w:r>
-        <w:t xml:space="preserve"> z </w:t>
-      </w:r>
-      <w:proofErr w:type="spellStart"/>
-      <w:r>
-        <w:t>SvG.Picture</w:t>
+        <w:t xml:space="preserve">  //TO_DO trzeba </w:t>
+      </w:r>
+      <w:proofErr w:type="spellStart"/>
+      <w:r>
+        <w:t>naprawic</w:t>
       </w:r>
       <w:proofErr w:type="spellEnd"/>
       <w:r>
@@ -240,224 +232,126 @@
       </w:r>
       <w:proofErr w:type="spellStart"/>
       <w:r>
-        <w:t>asset</w:t>
-      </w:r>
-      <w:proofErr w:type="spellEnd"/>
-      <w:r>
-        <w:t xml:space="preserve"> bo strasznie spowalnia</w:t>
-      </w:r>
-      <w:r>
-        <w:t xml:space="preserve"> – </w:t>
+        <w:t>zeby</w:t>
+      </w:r>
+      <w:proofErr w:type="spellEnd"/>
+      <w:r>
+        <w:t xml:space="preserve"> nie przywracało </w:t>
+      </w:r>
+      <w:proofErr w:type="spellStart"/>
+      <w:r>
+        <w:t>zakupow</w:t>
+      </w:r>
+      <w:proofErr w:type="spellEnd"/>
+      <w:r>
+        <w:t xml:space="preserve"> na koncie na </w:t>
+      </w:r>
+      <w:proofErr w:type="spellStart"/>
+      <w:r>
+        <w:t>ktorym</w:t>
+      </w:r>
+      <w:proofErr w:type="spellEnd"/>
+      <w:r>
+        <w:t xml:space="preserve"> nie powinno </w:t>
+      </w:r>
+      <w:proofErr w:type="spellStart"/>
+      <w:r>
+        <w:t>byc</w:t>
+      </w:r>
+      <w:proofErr w:type="spellEnd"/>
+      <w:r>
+        <w:t xml:space="preserve"> </w:t>
+      </w:r>
+      <w:proofErr w:type="spellStart"/>
+      <w:r>
+        <w:t>mozliwosci</w:t>
+      </w:r>
+      <w:proofErr w:type="spellEnd"/>
+      <w:r>
+        <w:t xml:space="preserve"> </w:t>
+      </w:r>
+      <w:proofErr w:type="spellStart"/>
+      <w:r>
+        <w:t>przywrocenia</w:t>
+      </w:r>
+      <w:proofErr w:type="spellEnd"/>
+      <w:r>
+        <w:t xml:space="preserve"> - </w:t>
+      </w:r>
+      <w:proofErr w:type="spellStart"/>
+      <w:r>
+        <w:t>wyswietlic</w:t>
+      </w:r>
+      <w:proofErr w:type="spellEnd"/>
+      <w:r>
+        <w:t xml:space="preserve"> stosowny komunikat ze "Niestety, nie posiadasz te</w:t>
+      </w:r>
+      <w:r>
+        <w:t>go produktu"</w:t>
+      </w:r>
+      <w:r>
+        <w:t xml:space="preserve"> </w:t>
       </w:r>
       <w:r>
         <w:rPr>
           <w:color w:val="FF0000"/>
         </w:rPr>
-        <w:t xml:space="preserve">jak przepuszczą testy to będzie trzeba zobaczyć czy z </w:t>
-      </w:r>
-      <w:proofErr w:type="spellStart"/>
+        <w:t xml:space="preserve">– chyba działa ? </w:t>
+      </w:r>
       <w:r>
         <w:rPr>
           <w:color w:val="FF0000"/>
         </w:rPr>
-        <w:t>app.bundle</w:t>
-      </w:r>
-      <w:proofErr w:type="spellEnd"/>
+        <w:t xml:space="preserve">więcej </w:t>
+      </w:r>
+      <w:proofErr w:type="spellStart"/>
       <w:r>
         <w:rPr>
           <w:color w:val="FF0000"/>
         </w:rPr>
-        <w:t xml:space="preserve"> pobranego z konta testera np. czy będzie mulić – czy </w:t>
-      </w:r>
-      <w:proofErr w:type="spellStart"/>
+        <w:t>testow</w:t>
+      </w:r>
+      <w:proofErr w:type="spellEnd"/>
       <w:r>
         <w:rPr>
           <w:color w:val="FF0000"/>
         </w:rPr>
-        <w:t>bundle</w:t>
-      </w:r>
-      <w:proofErr w:type="spellEnd"/>
+        <w:t xml:space="preserve"> zrobić np. na starym Samsungu jeszcze, na taty telefonie itp. </w:t>
+      </w:r>
       <w:r>
         <w:rPr>
           <w:color w:val="FF0000"/>
         </w:rPr>
-        <w:t xml:space="preserve"> optymalizuje czy w .</w:t>
-      </w:r>
-      <w:proofErr w:type="spellStart"/>
+        <w:t xml:space="preserve">+ test na innym urządzeniu ale to samo konto </w:t>
+      </w:r>
       <w:r>
         <w:rPr>
           <w:color w:val="FF0000"/>
         </w:rPr>
-        <w:t>apk</w:t>
-      </w:r>
-      <w:proofErr w:type="spellEnd"/>
+        <w:br/>
+      </w:r>
       <w:r>
         <w:rPr>
           <w:color w:val="FF0000"/>
         </w:rPr>
-        <w:t xml:space="preserve"> tylko słabo chodziło…</w:t>
-      </w:r>
-    </w:p>
-    <w:p>
-      <w:pPr>
+        <w:br/>
+        <w:t>//TODO ANTONIMY SIĘ NIE POBRAŁY!</w:t>
+      </w:r>
+      <w:r>
         <w:rPr>
           <w:color w:val="FF0000"/>
         </w:rPr>
-      </w:pPr>
-      <w:r>
-        <w:t xml:space="preserve">  //TO_DO trzeba </w:t>
-      </w:r>
-      <w:proofErr w:type="spellStart"/>
-      <w:r>
-        <w:t>naprawic</w:t>
-      </w:r>
-      <w:proofErr w:type="spellEnd"/>
-      <w:r>
-        <w:t xml:space="preserve"> </w:t>
-      </w:r>
-      <w:proofErr w:type="spellStart"/>
-      <w:r>
-        <w:t>zeby</w:t>
-      </w:r>
-      <w:proofErr w:type="spellEnd"/>
-      <w:r>
-        <w:t xml:space="preserve"> nie przywracało </w:t>
-      </w:r>
-      <w:proofErr w:type="spellStart"/>
-      <w:r>
-        <w:t>zakupow</w:t>
-      </w:r>
-      <w:proofErr w:type="spellEnd"/>
-      <w:r>
-        <w:t xml:space="preserve"> na koncie na </w:t>
-      </w:r>
-      <w:proofErr w:type="spellStart"/>
-      <w:r>
-        <w:t>ktorym</w:t>
-      </w:r>
-      <w:proofErr w:type="spellEnd"/>
-      <w:r>
-        <w:t xml:space="preserve"> nie powinno </w:t>
-      </w:r>
-      <w:proofErr w:type="spellStart"/>
-      <w:r>
-        <w:t>byc</w:t>
-      </w:r>
-      <w:proofErr w:type="spellEnd"/>
-      <w:r>
-        <w:t xml:space="preserve"> </w:t>
-      </w:r>
-      <w:proofErr w:type="spellStart"/>
-      <w:r>
-        <w:t>mozliwosci</w:t>
-      </w:r>
-      <w:proofErr w:type="spellEnd"/>
-      <w:r>
-        <w:t xml:space="preserve"> </w:t>
-      </w:r>
-      <w:proofErr w:type="spellStart"/>
-      <w:r>
-        <w:t>przywrocenia</w:t>
-      </w:r>
-      <w:proofErr w:type="spellEnd"/>
-      <w:r>
-        <w:t xml:space="preserve"> - </w:t>
-      </w:r>
-      <w:proofErr w:type="spellStart"/>
-      <w:r>
-        <w:t>wyswietlic</w:t>
-      </w:r>
-      <w:proofErr w:type="spellEnd"/>
-      <w:r>
-        <w:t xml:space="preserve"> stosowny komunikat ze "Niestety, nie posiadasz te</w:t>
-      </w:r>
-      <w:r>
-        <w:t>go produktu"</w:t>
-      </w:r>
-      <w:r>
-        <w:t xml:space="preserve"> </w:t>
+        <w:br/>
       </w:r>
       <w:r>
         <w:rPr>
           <w:color w:val="FF0000"/>
         </w:rPr>
-        <w:t xml:space="preserve">– chyba działa ? </w:t>
-      </w:r>
-      <w:r>
-        <w:rPr>
-          <w:color w:val="FF0000"/>
-        </w:rPr>
-        <w:t xml:space="preserve">więcej </w:t>
-      </w:r>
-      <w:proofErr w:type="spellStart"/>
-      <w:r>
-        <w:rPr>
-          <w:color w:val="FF0000"/>
-        </w:rPr>
-        <w:t>testow</w:t>
-      </w:r>
-      <w:proofErr w:type="spellEnd"/>
-      <w:r>
-        <w:rPr>
-          <w:color w:val="FF0000"/>
-        </w:rPr>
-        <w:t xml:space="preserve"> zrobić np. na starym Samsungu jeszcze, na taty telefonie itp. </w:t>
-      </w:r>
-    </w:p>
-    <w:p>
-      <w:r>
-        <w:t xml:space="preserve">//TO_DO w momencie zmiany języka, powinienem go zapisać do </w:t>
-      </w:r>
-      <w:proofErr w:type="spellStart"/>
-      <w:r>
-        <w:t>shared</w:t>
-      </w:r>
-      <w:proofErr w:type="spellEnd"/>
-      <w:r>
-        <w:t xml:space="preserve"> </w:t>
-      </w:r>
-      <w:proofErr w:type="spellStart"/>
-      <w:r>
-        <w:t>preferences</w:t>
-      </w:r>
-      <w:proofErr w:type="spellEnd"/>
-      <w:r>
-        <w:t xml:space="preserve">, następnie jeżeli jest język zdefiniowany w </w:t>
-      </w:r>
-      <w:proofErr w:type="spellStart"/>
-      <w:r>
-        <w:t>shared</w:t>
-      </w:r>
-      <w:proofErr w:type="spellEnd"/>
-      <w:r>
-        <w:t xml:space="preserve"> </w:t>
-      </w:r>
-      <w:proofErr w:type="spellStart"/>
-      <w:r>
-        <w:t>preferences</w:t>
-      </w:r>
-      <w:proofErr w:type="spellEnd"/>
-      <w:r>
-        <w:t xml:space="preserve"> to aplikacja domyślnie powinna odpalać się z jeżyka pobranego z </w:t>
-      </w:r>
-      <w:proofErr w:type="spellStart"/>
-      <w:r>
-        <w:t>shared</w:t>
-      </w:r>
-      <w:proofErr w:type="spellEnd"/>
-      <w:r>
-        <w:t>!!!</w:t>
-      </w:r>
-      <w:r>
         <w:br/>
-      </w:r>
-      <w:r>
-        <w:br/>
-        <w:t xml:space="preserve">//TO_DO </w:t>
-      </w:r>
-      <w:r>
-        <w:t>- pod reklamami natywnymi powinno być białe pole na całości aby one wyświetlały się na białym tle a nie na przezroczystym polu</w:t>
-      </w:r>
+        <w:t>//TODO poprawki skalowania niektórych elementów interfejsu po zmianie na .PNG</w:t>
+      </w:r>
+      <w:bookmarkStart w:id="0" w:name="_GoBack"/>
+      <w:bookmarkEnd w:id="0"/>
       <w:r>
         <w:br/>
       </w:r>
@@ -558,9 +452,6 @@
       </w:r>
       <w:r>
         <w:br/>
-      </w:r>
-      <w:r>
-        <w:lastRenderedPageBreak/>
         <w:t xml:space="preserve">- </w:t>
       </w:r>
       <w:proofErr w:type="spellStart"/>
@@ -601,9 +492,6 @@
       </w:r>
       <w:r>
         <w:br/>
-      </w:r>
-      <w:r>
-        <w:br/>
         <w:t xml:space="preserve">- na ekranie </w:t>
       </w:r>
       <w:proofErr w:type="spellStart"/>
@@ -629,8 +517,6 @@
       <w:r>
         <w:t xml:space="preserve">nie się zawijać </w:t>
       </w:r>
-      <w:bookmarkStart w:id="0" w:name="_GoBack"/>
-      <w:bookmarkEnd w:id="0"/>
     </w:p>
     <w:p>
       <w:pPr>
@@ -639,6 +525,7 @@
         </w:rPr>
       </w:pPr>
       <w:r>
+        <w:lastRenderedPageBreak/>
         <w:t>_________________________________________________________________________________</w:t>
       </w:r>
       <w:r>
@@ -1000,7 +887,6 @@
         <w:br/>
       </w:r>
       <w:r>
-        <w:lastRenderedPageBreak/>
         <w:br/>
         <w:t xml:space="preserve">- ogarnięcie ewentualne koła fortuny tak aby powiększało się trakcie kręcenia na cały ekran, powiększenie planszy tak aby była na całym ekranie – przeorganizowanie czegoś – kwestia do przemyślenia czy w ogóle będzie to możliwe do zrobienia </w:t>
       </w:r>
@@ -1010,6 +896,7 @@
     </w:p>
     <w:p>
       <w:r>
+        <w:lastRenderedPageBreak/>
         <w:t xml:space="preserve">- żeby </w:t>
       </w:r>
       <w:proofErr w:type="spellStart"/>
@@ -1337,56 +1224,59 @@
     </w:p>
     <w:p>
       <w:r>
+        <w:t xml:space="preserve">- wygląd samouczka </w:t>
+      </w:r>
+      <w:proofErr w:type="spellStart"/>
+      <w:r>
+        <w:t>możnaby</w:t>
+      </w:r>
+      <w:proofErr w:type="spellEnd"/>
+      <w:r>
+        <w:t xml:space="preserve"> zrobić tak, że będzie cały folder z gotowymi klasami, ale bez funkcjonalności (gry), z </w:t>
+      </w:r>
+      <w:proofErr w:type="spellStart"/>
+      <w:r>
+        <w:t>responsywnością</w:t>
+      </w:r>
+      <w:proofErr w:type="spellEnd"/>
+      <w:r>
+        <w:t xml:space="preserve">, taki </w:t>
+      </w:r>
+      <w:proofErr w:type="spellStart"/>
+      <w:r>
+        <w:t>static</w:t>
+      </w:r>
+      <w:proofErr w:type="spellEnd"/>
+      <w:r>
+        <w:t xml:space="preserve"> i wygląd byłby taki, że byłyby narzucone alert </w:t>
+      </w:r>
+      <w:proofErr w:type="spellStart"/>
+      <w:r>
+        <w:t>dialogie</w:t>
+      </w:r>
+      <w:proofErr w:type="spellEnd"/>
+      <w:r>
+        <w:t xml:space="preserve"> z </w:t>
+      </w:r>
+      <w:proofErr w:type="spellStart"/>
+      <w:r>
+        <w:t>buttonami</w:t>
+      </w:r>
+      <w:proofErr w:type="spellEnd"/>
+      <w:r>
+        <w:t xml:space="preserve"> – </w:t>
+      </w:r>
+      <w:proofErr w:type="spellStart"/>
+      <w:r>
+        <w:t>ewentuanymi</w:t>
+      </w:r>
+      <w:proofErr w:type="spellEnd"/>
+      <w:r>
+        <w:t xml:space="preserve"> animacjami oraz z przyciemnieniem tła -&gt; i to tych części których w tym danym momencie nie chciałbym omawiać np. omawiam pola, to pola są kolorowe, </w:t>
+      </w:r>
+      <w:r>
         <w:lastRenderedPageBreak/>
-        <w:t xml:space="preserve">- wygląd samouczka </w:t>
-      </w:r>
-      <w:proofErr w:type="spellStart"/>
-      <w:r>
-        <w:t>możnaby</w:t>
-      </w:r>
-      <w:proofErr w:type="spellEnd"/>
-      <w:r>
-        <w:t xml:space="preserve"> zrobić tak, że będzie cały folder z gotowymi klasami, ale bez funkcjonalności (gry), z </w:t>
-      </w:r>
-      <w:proofErr w:type="spellStart"/>
-      <w:r>
-        <w:t>responsywnością</w:t>
-      </w:r>
-      <w:proofErr w:type="spellEnd"/>
-      <w:r>
-        <w:t xml:space="preserve">, taki </w:t>
-      </w:r>
-      <w:proofErr w:type="spellStart"/>
-      <w:r>
-        <w:t>static</w:t>
-      </w:r>
-      <w:proofErr w:type="spellEnd"/>
-      <w:r>
-        <w:t xml:space="preserve"> i wygląd byłby taki, że byłyby narzucone alert </w:t>
-      </w:r>
-      <w:proofErr w:type="spellStart"/>
-      <w:r>
-        <w:t>dialogie</w:t>
-      </w:r>
-      <w:proofErr w:type="spellEnd"/>
-      <w:r>
-        <w:t xml:space="preserve"> z </w:t>
-      </w:r>
-      <w:proofErr w:type="spellStart"/>
-      <w:r>
-        <w:t>buttonami</w:t>
-      </w:r>
-      <w:proofErr w:type="spellEnd"/>
-      <w:r>
-        <w:t xml:space="preserve"> – </w:t>
-      </w:r>
-      <w:proofErr w:type="spellStart"/>
-      <w:r>
-        <w:t>ewentuanymi</w:t>
-      </w:r>
-      <w:proofErr w:type="spellEnd"/>
-      <w:r>
-        <w:t xml:space="preserve"> animacjami oraz z przyciemnieniem tła -&gt; i to tych części których w tym danym momencie nie chciałbym omawiać np. omawiam pola, to pola są kolorowe, reszta jest przyciemniona, na środku </w:t>
+        <w:t xml:space="preserve">reszta jest przyciemniona, na środku </w:t>
       </w:r>
       <w:proofErr w:type="spellStart"/>
       <w:r>

</xml_diff>

<commit_message>
fix an deploy 1st ver to google play
</commit_message>
<xml_diff>
--- a/dokumentacja.docx
+++ b/dokumentacja.docx
@@ -101,130 +101,29 @@
       </w:r>
       <w:r>
         <w:br/>
-        <w:t xml:space="preserve">//TO_DO - nadal jest problem z zatrzymywaniem i odtwarzaniem dźwięku, ten </w:t>
-      </w:r>
-      <w:proofErr w:type="spellStart"/>
-      <w:r>
-        <w:t>provider</w:t>
-      </w:r>
-      <w:proofErr w:type="spellEnd"/>
-      <w:r>
-        <w:t xml:space="preserve"> nie do końca działa poprawnie, raz się wyłącza ten dźwięk poprzez </w:t>
-      </w:r>
-      <w:proofErr w:type="spellStart"/>
-      <w:r>
-        <w:t>setting-provider</w:t>
-      </w:r>
-      <w:proofErr w:type="spellEnd"/>
-      <w:r>
-        <w:t xml:space="preserve"> i </w:t>
-      </w:r>
-      <w:proofErr w:type="spellStart"/>
-      <w:r>
-        <w:t>settings.persistence</w:t>
-      </w:r>
-      <w:proofErr w:type="spellEnd"/>
-      <w:r>
-        <w:t xml:space="preserve"> a raz nie, teraz konieczne jest to aby dźwięk wyłączyć dla reklamy </w:t>
-      </w:r>
-      <w:proofErr w:type="spellStart"/>
-      <w:r>
-        <w:t>interstitial</w:t>
-      </w:r>
-      <w:proofErr w:type="spellEnd"/>
-      <w:r>
-        <w:t xml:space="preserve"> – dlaczego mi to nie działa? Wygląda jakby te </w:t>
-      </w:r>
-      <w:proofErr w:type="spellStart"/>
-      <w:r>
-        <w:t>providery</w:t>
-      </w:r>
-      <w:proofErr w:type="spellEnd"/>
-      <w:r>
-        <w:t xml:space="preserve"> zaskakiwały po </w:t>
-      </w:r>
-      <w:proofErr w:type="spellStart"/>
-      <w:r>
-        <w:t>chiwli</w:t>
-      </w:r>
-      <w:proofErr w:type="spellEnd"/>
-      <w:r>
-        <w:t xml:space="preserve"> a nie od razu.. + do tego dźwięk na reklamie </w:t>
-      </w:r>
-      <w:proofErr w:type="spellStart"/>
-      <w:r>
-        <w:t>interstitial</w:t>
-      </w:r>
-      <w:proofErr w:type="spellEnd"/>
-      <w:r>
-        <w:t xml:space="preserve"> jest urywany – - sprawdzenie czy </w:t>
-      </w:r>
-      <w:proofErr w:type="spellStart"/>
-      <w:r>
-        <w:t>provider</w:t>
-      </w:r>
-      <w:proofErr w:type="spellEnd"/>
-      <w:r>
-        <w:t xml:space="preserve"> od dźwięku jest inicjalizowany w kilku miejscach – powinien być używany tylko i wyłącznie jako </w:t>
-      </w:r>
-      <w:proofErr w:type="spellStart"/>
-      <w:r>
-        <w:t>provider</w:t>
-      </w:r>
-      <w:proofErr w:type="spellEnd"/>
-      <w:r>
-        <w:t xml:space="preserve"> – do przeanalizowania DO PRZETESTOWANIA W WERSJI RELEASE</w:t>
-      </w:r>
-    </w:p>
-    <w:p>
-      <w:r>
-        <w:t xml:space="preserve">  //TO_DO do naprawienia sytuacja kiedy np. </w:t>
-      </w:r>
-      <w:proofErr w:type="spellStart"/>
-      <w:r>
-        <w:t>jestemy</w:t>
-      </w:r>
-      <w:proofErr w:type="spellEnd"/>
-      <w:r>
-        <w:t xml:space="preserve"> na ekranie reklamy, </w:t>
-      </w:r>
-      <w:proofErr w:type="spellStart"/>
-      <w:r>
-        <w:t>wylacze</w:t>
-      </w:r>
-      <w:proofErr w:type="spellEnd"/>
-      <w:r>
-        <w:t xml:space="preserve"> w tym momencie </w:t>
-      </w:r>
-      <w:proofErr w:type="spellStart"/>
-      <w:r>
-        <w:t>internet</w:t>
-      </w:r>
-      <w:proofErr w:type="spellEnd"/>
-      <w:r>
-        <w:t xml:space="preserve"> i wtedy on </w:t>
-      </w:r>
-      <w:proofErr w:type="spellStart"/>
-      <w:r>
-        <w:t>juz</w:t>
-      </w:r>
-      <w:proofErr w:type="spellEnd"/>
-      <w:r>
-        <w:t xml:space="preserve"> nie wraca do odpowiedniego miejsca?</w:t>
-      </w:r>
-    </w:p>
-    <w:p>
-      <w:pPr>
-        <w:rPr>
-          <w:color w:val="FF0000"/>
-        </w:rPr>
-      </w:pPr>
-      <w:r>
-        <w:t xml:space="preserve">  //TO_DO trzeba </w:t>
-      </w:r>
-      <w:proofErr w:type="spellStart"/>
-      <w:r>
-        <w:t>naprawic</w:t>
+      </w:r>
+      <w:r>
+        <w:t xml:space="preserve">//TO_DO pod „zagraj teraz” na ekranie wprowadzenia nazw </w:t>
+      </w:r>
+      <w:proofErr w:type="spellStart"/>
+      <w:r>
+        <w:t>druzyn</w:t>
+      </w:r>
+      <w:proofErr w:type="spellEnd"/>
+      <w:r>
+        <w:t xml:space="preserve"> trzeba </w:t>
+      </w:r>
+      <w:proofErr w:type="spellStart"/>
+      <w:r>
+        <w:t>dodac</w:t>
+      </w:r>
+      <w:proofErr w:type="spellEnd"/>
+      <w:r>
+        <w:t xml:space="preserve"> pusty </w:t>
+      </w:r>
+      <w:proofErr w:type="spellStart"/>
+      <w:r>
+        <w:t>sized</w:t>
       </w:r>
       <w:proofErr w:type="spellEnd"/>
       <w:r>
@@ -232,131 +131,76 @@
       </w:r>
       <w:proofErr w:type="spellStart"/>
       <w:r>
-        <w:t>zeby</w:t>
-      </w:r>
-      <w:proofErr w:type="spellEnd"/>
-      <w:r>
-        <w:t xml:space="preserve"> nie przywracało </w:t>
-      </w:r>
-      <w:proofErr w:type="spellStart"/>
-      <w:r>
-        <w:t>zakupow</w:t>
-      </w:r>
-      <w:proofErr w:type="spellEnd"/>
-      <w:r>
-        <w:t xml:space="preserve"> na koncie na </w:t>
-      </w:r>
-      <w:proofErr w:type="spellStart"/>
-      <w:r>
-        <w:t>ktorym</w:t>
-      </w:r>
-      <w:proofErr w:type="spellEnd"/>
-      <w:r>
-        <w:t xml:space="preserve"> nie powinno </w:t>
-      </w:r>
-      <w:proofErr w:type="spellStart"/>
-      <w:r>
-        <w:t>byc</w:t>
-      </w:r>
-      <w:proofErr w:type="spellEnd"/>
-      <w:r>
-        <w:t xml:space="preserve"> </w:t>
-      </w:r>
-      <w:proofErr w:type="spellStart"/>
-      <w:r>
-        <w:t>mozliwosci</w:t>
-      </w:r>
-      <w:proofErr w:type="spellEnd"/>
-      <w:r>
-        <w:t xml:space="preserve"> </w:t>
-      </w:r>
-      <w:proofErr w:type="spellStart"/>
-      <w:r>
-        <w:t>przywrocenia</w:t>
-      </w:r>
-      <w:proofErr w:type="spellEnd"/>
-      <w:r>
-        <w:t xml:space="preserve"> - </w:t>
-      </w:r>
-      <w:proofErr w:type="spellStart"/>
-      <w:r>
-        <w:t>wyswietlic</w:t>
-      </w:r>
-      <w:proofErr w:type="spellEnd"/>
-      <w:r>
-        <w:t xml:space="preserve"> stosowny komunikat ze "Niestety, nie posiadasz te</w:t>
-      </w:r>
-      <w:r>
-        <w:t>go produktu"</w:t>
-      </w:r>
-      <w:r>
-        <w:t xml:space="preserve"> </w:t>
-      </w:r>
-      <w:r>
-        <w:rPr>
-          <w:color w:val="FF0000"/>
-        </w:rPr>
-        <w:t xml:space="preserve">– chyba działa ? </w:t>
-      </w:r>
-      <w:r>
-        <w:rPr>
-          <w:color w:val="FF0000"/>
-        </w:rPr>
-        <w:t xml:space="preserve">więcej </w:t>
-      </w:r>
-      <w:proofErr w:type="spellStart"/>
-      <w:r>
-        <w:rPr>
-          <w:color w:val="FF0000"/>
-        </w:rPr>
-        <w:t>testow</w:t>
-      </w:r>
-      <w:proofErr w:type="spellEnd"/>
-      <w:r>
-        <w:rPr>
-          <w:color w:val="FF0000"/>
-        </w:rPr>
-        <w:t xml:space="preserve"> zrobić np. na starym Samsungu jeszcze, na taty telefonie itp. </w:t>
-      </w:r>
-      <w:r>
-        <w:rPr>
-          <w:color w:val="FF0000"/>
-        </w:rPr>
-        <w:t xml:space="preserve">+ test na innym urządzeniu ale to samo konto </w:t>
-      </w:r>
-      <w:r>
-        <w:rPr>
-          <w:color w:val="FF0000"/>
-        </w:rPr>
-        <w:br/>
-      </w:r>
-      <w:r>
-        <w:rPr>
-          <w:color w:val="FF0000"/>
-        </w:rPr>
-        <w:br/>
-        <w:t>//TODO ANTONIMY SIĘ NIE POBRAŁY!</w:t>
-      </w:r>
-      <w:r>
-        <w:rPr>
-          <w:color w:val="FF0000"/>
-        </w:rPr>
-        <w:br/>
-      </w:r>
-      <w:r>
-        <w:rPr>
-          <w:color w:val="FF0000"/>
-        </w:rPr>
-        <w:br/>
-        <w:t>//TODO poprawki skalowania niektórych elementów interfejsu po zmianie na .PNG</w:t>
+        <w:t>box</w:t>
+      </w:r>
+      <w:proofErr w:type="spellEnd"/>
+      <w:r>
+        <w:t xml:space="preserve"> o wysokości 50 aby reklama natywna nie zakryła przycisku zagraj </w:t>
       </w:r>
       <w:bookmarkStart w:id="0" w:name="_GoBack"/>
       <w:bookmarkEnd w:id="0"/>
       <w:r>
+        <w:t xml:space="preserve">teraz, podobnie trzeba zrobić na ekranie </w:t>
+      </w:r>
+      <w:proofErr w:type="spellStart"/>
+      <w:r>
+        <w:t>main</w:t>
+      </w:r>
+      <w:proofErr w:type="spellEnd"/>
+      <w:r>
+        <w:t xml:space="preserve"> menu</w:t>
+      </w:r>
+      <w:r>
+        <w:t xml:space="preserve"> – </w:t>
+      </w:r>
+      <w:proofErr w:type="spellStart"/>
+      <w:r>
+        <w:t>dodac</w:t>
+      </w:r>
+      <w:proofErr w:type="spellEnd"/>
+      <w:r>
+        <w:t xml:space="preserve"> możliwość </w:t>
+      </w:r>
+      <w:proofErr w:type="spellStart"/>
+      <w:r>
+        <w:t>scrollniecia</w:t>
+      </w:r>
+      <w:proofErr w:type="spellEnd"/>
+      <w:r>
+        <w:t xml:space="preserve"> całego menu +50 </w:t>
+      </w:r>
+      <w:proofErr w:type="spellStart"/>
+      <w:r>
+        <w:t>heigh</w:t>
+      </w:r>
+      <w:proofErr w:type="spellEnd"/>
+      <w:r>
+        <w:t xml:space="preserve"> </w:t>
+      </w:r>
+      <w:proofErr w:type="spellStart"/>
+      <w:r>
+        <w:t>sizedbox</w:t>
+      </w:r>
+      <w:proofErr w:type="spellEnd"/>
+      <w:r>
+        <w:t xml:space="preserve">, w szczególności na mniejszych urządzeniach jest problem gdy reklama się </w:t>
+      </w:r>
+      <w:proofErr w:type="spellStart"/>
+      <w:r>
+        <w:t>wyswietli</w:t>
+      </w:r>
+      <w:proofErr w:type="spellEnd"/>
+      <w:r>
+        <w:rPr>
+          <w:color w:val="FF0000"/>
+        </w:rPr>
         <w:br/>
       </w:r>
       <w:r>
-        <w:t>__________________________________________________________________________________</w:t>
+        <w:t xml:space="preserve"> </w:t>
+      </w:r>
+      <w:r>
+        <w:t>_____________________________________________________________________________</w:t>
       </w:r>
     </w:p>
     <w:p>
@@ -430,92 +274,89 @@
       </w:r>
       <w:r>
         <w:br/>
-      </w:r>
-      <w:r>
         <w:t>__________________________________________________________________________________</w:t>
       </w:r>
       <w:r>
         <w:br/>
-        <w:t xml:space="preserve">- NOWE PROBLEMY Z RESPONZYWNOŚCIĄ: </w:t>
-      </w:r>
+      </w:r>
+      <w:r>
+        <w:t xml:space="preserve">- na Samsungu A12 nie pojawia się logo </w:t>
+      </w:r>
+      <w:proofErr w:type="spellStart"/>
+      <w:r>
+        <w:t>frimy</w:t>
+      </w:r>
+      <w:proofErr w:type="spellEnd"/>
+      <w:r>
+        <w:t xml:space="preserve"> </w:t>
+      </w:r>
+      <w:r>
+        <w:t xml:space="preserve"> przy starcie gry tylko pojawia się ikona aplikacji </w:t>
+      </w:r>
+      <w:r>
+        <w:t xml:space="preserve">– </w:t>
+      </w:r>
+      <w:r>
+        <w:rPr>
+          <w:color w:val="FF0000"/>
+        </w:rPr>
+        <w:t xml:space="preserve">zainstalować z </w:t>
+      </w:r>
+      <w:proofErr w:type="spellStart"/>
+      <w:r>
+        <w:rPr>
+          <w:color w:val="FF0000"/>
+        </w:rPr>
+        <w:t>apk</w:t>
+      </w:r>
+      <w:proofErr w:type="spellEnd"/>
+      <w:r>
+        <w:rPr>
+          <w:color w:val="FF0000"/>
+        </w:rPr>
+        <w:t xml:space="preserve"> i test </w:t>
+      </w:r>
+      <w:proofErr w:type="spellStart"/>
+      <w:r>
+        <w:rPr>
+          <w:color w:val="FF0000"/>
+        </w:rPr>
+        <w:t>again</w:t>
+      </w:r>
+      <w:proofErr w:type="spellEnd"/>
       <w:r>
         <w:br/>
-        <w:t xml:space="preserve">- wyświetlanie wszystkich </w:t>
-      </w:r>
-      <w:proofErr w:type="spellStart"/>
-      <w:r>
-        <w:t>dialogow</w:t>
-      </w:r>
-      <w:proofErr w:type="spellEnd"/>
-      <w:r>
-        <w:t xml:space="preserve"> – tekst w przycisku „Napisz do nas” się nie skaluje na innych ekranach </w:t>
       </w:r>
       <w:r>
         <w:br/>
-        <w:t xml:space="preserve">- </w:t>
-      </w:r>
-      <w:proofErr w:type="spellStart"/>
-      <w:r>
-        <w:t>overflowed</w:t>
-      </w:r>
-      <w:proofErr w:type="spellEnd"/>
-      <w:r>
-        <w:t xml:space="preserve"> jest na ekranie zakupu: „</w:t>
-      </w:r>
-      <w:proofErr w:type="spellStart"/>
-      <w:r>
-        <w:t>dluzsza</w:t>
-      </w:r>
-      <w:proofErr w:type="spellEnd"/>
-      <w:r>
-        <w:t xml:space="preserve"> rozrywka, więcej niespodzianek &lt;-„ </w:t>
-      </w:r>
-      <w:r>
-        <w:br/>
-        <w:t>- zasady gry „</w:t>
-      </w:r>
-      <w:proofErr w:type="spellStart"/>
-      <w:r>
-        <w:t>overflowed</w:t>
-      </w:r>
-      <w:proofErr w:type="spellEnd"/>
-      <w:r>
-        <w:t xml:space="preserve">” na pole wyboru 4.1 </w:t>
-      </w:r>
-      <w:proofErr w:type="spellStart"/>
-      <w:r>
-        <w:t>pixel</w:t>
-      </w:r>
-      <w:proofErr w:type="spellEnd"/>
-      <w:r>
-        <w:t xml:space="preserve"> przy obrazku strzałeczek </w:t>
-      </w:r>
-      <w:r>
-        <w:br/>
-        <w:t xml:space="preserve">- na ekranie </w:t>
-      </w:r>
-      <w:proofErr w:type="spellStart"/>
-      <w:r>
-        <w:t>wingame</w:t>
-      </w:r>
-      <w:proofErr w:type="spellEnd"/>
-      <w:r>
-        <w:t xml:space="preserve"> teksty typu </w:t>
-      </w:r>
-      <w:proofErr w:type="spellStart"/>
-      <w:r>
-        <w:t>kolor,drużyna,rundy,punkty</w:t>
-      </w:r>
-      <w:proofErr w:type="spellEnd"/>
-      <w:r>
-        <w:t xml:space="preserve"> – powinny się skalować do wielkości uzyskanego miejsca </w:t>
-      </w:r>
-      <w:r>
-        <w:br/>
-        <w:t xml:space="preserve">- na alert-dialogu wystawiania oceny gwiazdki powinny się skalować do dostępnej szerokości – a </w:t>
-      </w:r>
-      <w:r>
-        <w:t xml:space="preserve">nie się zawijać </w:t>
+        <w:t xml:space="preserve">- jak się </w:t>
+      </w:r>
+      <w:proofErr w:type="spellStart"/>
+      <w:r>
+        <w:t>wylaczy</w:t>
+      </w:r>
+      <w:proofErr w:type="spellEnd"/>
+      <w:r>
+        <w:t xml:space="preserve"> </w:t>
+      </w:r>
+      <w:proofErr w:type="spellStart"/>
+      <w:r>
+        <w:t>internet</w:t>
+      </w:r>
+      <w:proofErr w:type="spellEnd"/>
+      <w:r>
+        <w:t xml:space="preserve"> w trakcie „bycia” na ekranie karty, to nie można z niej wtedy wrócić coś nie tak z </w:t>
+      </w:r>
+      <w:proofErr w:type="spellStart"/>
+      <w:r>
+        <w:t>callba</w:t>
+      </w:r>
+      <w:r>
+        <w:t>ckiem</w:t>
+      </w:r>
+      <w:proofErr w:type="spellEnd"/>
+      <w:r>
+        <w:t xml:space="preserve"> chyba wtedy się dzieje </w:t>
       </w:r>
     </w:p>
     <w:p>
@@ -525,7 +366,6 @@
         </w:rPr>
       </w:pPr>
       <w:r>
-        <w:lastRenderedPageBreak/>
         <w:t>_________________________________________________________________________________</w:t>
       </w:r>
       <w:r>
@@ -550,71 +390,116 @@
         <w:br/>
       </w:r>
       <w:r>
-        <w:rPr>
-          <w:color w:val="000000" w:themeColor="text1"/>
-        </w:rPr>
-        <w:t>- ekrany reklamujące aplikacje – dla tabletów 7 i 10 cali oraz ich tłumaczenia</w:t>
-      </w:r>
-      <w:r>
-        <w:rPr>
-          <w:color w:val="000000" w:themeColor="text1"/>
-        </w:rPr>
-        <w:br/>
-      </w:r>
-      <w:r>
-        <w:rPr>
-          <w:color w:val="000000" w:themeColor="text1"/>
-        </w:rPr>
-        <w:br/>
-        <w:t xml:space="preserve">- testy na większej ilości </w:t>
-      </w:r>
-      <w:proofErr w:type="spellStart"/>
-      <w:r>
-        <w:rPr>
-          <w:color w:val="000000" w:themeColor="text1"/>
-        </w:rPr>
-        <w:t>urzadzen</w:t>
-      </w:r>
-      <w:proofErr w:type="spellEnd"/>
-      <w:r>
-        <w:rPr>
-          <w:color w:val="000000" w:themeColor="text1"/>
-        </w:rPr>
-        <w:t xml:space="preserve"> bo prawdopodobnie będą problemy z </w:t>
-      </w:r>
-      <w:proofErr w:type="spellStart"/>
-      <w:r>
-        <w:rPr>
-          <w:color w:val="000000" w:themeColor="text1"/>
-        </w:rPr>
-        <w:t>wydajnoscia</w:t>
-      </w:r>
-      <w:proofErr w:type="spellEnd"/>
-      <w:r>
-        <w:rPr>
-          <w:color w:val="000000" w:themeColor="text1"/>
-        </w:rPr>
-        <w:t xml:space="preserve">, trzeba to potestować i zobaczyć co się będzie działo – test Taty </w:t>
-      </w:r>
-      <w:proofErr w:type="spellStart"/>
-      <w:r>
-        <w:rPr>
-          <w:color w:val="000000" w:themeColor="text1"/>
-        </w:rPr>
-        <w:t>Huawej</w:t>
-      </w:r>
-      <w:proofErr w:type="spellEnd"/>
-      <w:r>
-        <w:rPr>
-          <w:color w:val="000000" w:themeColor="text1"/>
-        </w:rPr>
-        <w:t xml:space="preserve"> </w:t>
-      </w:r>
-      <w:r>
-        <w:rPr>
-          <w:color w:val="000000" w:themeColor="text1"/>
-        </w:rPr>
-        <w:br/>
+        <w:t xml:space="preserve">//TO_DO - nadal jest problem z zatrzymywaniem i odtwarzaniem dźwięku, ten </w:t>
+      </w:r>
+      <w:proofErr w:type="spellStart"/>
+      <w:r>
+        <w:t>provider</w:t>
+      </w:r>
+      <w:proofErr w:type="spellEnd"/>
+      <w:r>
+        <w:t xml:space="preserve"> nie do końca działa poprawnie, raz się wyłącza ten dźwięk poprzez </w:t>
+      </w:r>
+      <w:proofErr w:type="spellStart"/>
+      <w:r>
+        <w:t>setting-provider</w:t>
+      </w:r>
+      <w:proofErr w:type="spellEnd"/>
+      <w:r>
+        <w:t xml:space="preserve"> i </w:t>
+      </w:r>
+      <w:proofErr w:type="spellStart"/>
+      <w:r>
+        <w:t>settings.persistence</w:t>
+      </w:r>
+      <w:proofErr w:type="spellEnd"/>
+      <w:r>
+        <w:t xml:space="preserve"> a raz nie, teraz konieczne jest to aby dźwięk wyłączyć dla reklamy </w:t>
+      </w:r>
+      <w:proofErr w:type="spellStart"/>
+      <w:r>
+        <w:t>interstitial</w:t>
+      </w:r>
+      <w:proofErr w:type="spellEnd"/>
+      <w:r>
+        <w:t xml:space="preserve"> – dlaczego mi to nie działa? Wygląda jakby te </w:t>
+      </w:r>
+      <w:proofErr w:type="spellStart"/>
+      <w:r>
+        <w:t>providery</w:t>
+      </w:r>
+      <w:proofErr w:type="spellEnd"/>
+      <w:r>
+        <w:t xml:space="preserve"> zaskakiwały po </w:t>
+      </w:r>
+      <w:proofErr w:type="spellStart"/>
+      <w:r>
+        <w:t>chiwli</w:t>
+      </w:r>
+      <w:proofErr w:type="spellEnd"/>
+      <w:r>
+        <w:t xml:space="preserve"> a nie od razu.. + do tego dźwięk na reklamie </w:t>
+      </w:r>
+      <w:proofErr w:type="spellStart"/>
+      <w:r>
+        <w:t>interstitial</w:t>
+      </w:r>
+      <w:proofErr w:type="spellEnd"/>
+      <w:r>
+        <w:t xml:space="preserve"> jest urywany – - sprawdzenie czy </w:t>
+      </w:r>
+      <w:proofErr w:type="spellStart"/>
+      <w:r>
+        <w:t>provider</w:t>
+      </w:r>
+      <w:proofErr w:type="spellEnd"/>
+      <w:r>
+        <w:t xml:space="preserve"> od dźwięku jest inicjalizowany w kilku miejscach – powinien być używany tylko i wyłącznie jako </w:t>
+      </w:r>
+      <w:proofErr w:type="spellStart"/>
+      <w:r>
+        <w:t>provider</w:t>
+      </w:r>
+      <w:proofErr w:type="spellEnd"/>
+      <w:r>
+        <w:t xml:space="preserve"> – do przeanalizowania DO PRZETESTOWANIA W WERSJI RELEASE</w:t>
+      </w:r>
+    </w:p>
+    <w:p>
+      <w:r>
+        <w:t xml:space="preserve">  //TO_DO do naprawienia sytuacja kiedy np. </w:t>
+      </w:r>
+      <w:proofErr w:type="spellStart"/>
+      <w:r>
+        <w:t>jestemy</w:t>
+      </w:r>
+      <w:proofErr w:type="spellEnd"/>
+      <w:r>
+        <w:t xml:space="preserve"> na ekranie reklamy, </w:t>
+      </w:r>
+      <w:proofErr w:type="spellStart"/>
+      <w:r>
+        <w:t>wylacze</w:t>
+      </w:r>
+      <w:proofErr w:type="spellEnd"/>
+      <w:r>
+        <w:t xml:space="preserve"> w tym momencie </w:t>
+      </w:r>
+      <w:proofErr w:type="spellStart"/>
+      <w:r>
+        <w:t>internet</w:t>
+      </w:r>
+      <w:proofErr w:type="spellEnd"/>
+      <w:r>
+        <w:t xml:space="preserve"> i wtedy on </w:t>
+      </w:r>
+      <w:proofErr w:type="spellStart"/>
+      <w:r>
+        <w:t>juz</w:t>
+      </w:r>
+      <w:proofErr w:type="spellEnd"/>
+      <w:r>
+        <w:t xml:space="preserve"> nie wraca do odpowiedniego miejsca?</w:t>
       </w:r>
       <w:r>
         <w:rPr>
@@ -625,115 +510,114 @@
         <w:br/>
       </w:r>
       <w:r>
-        <w:t xml:space="preserve">- wysyłanie powiadomień z poziomu </w:t>
-      </w:r>
-      <w:proofErr w:type="spellStart"/>
-      <w:r>
-        <w:t>firebase</w:t>
-      </w:r>
-      <w:proofErr w:type="spellEnd"/>
-      <w:r>
-        <w:t xml:space="preserve">, do zrobienia skrypt </w:t>
-      </w:r>
-      <w:proofErr w:type="spellStart"/>
-      <w:r>
-        <w:t>pythonowy</w:t>
-      </w:r>
-      <w:proofErr w:type="spellEnd"/>
-      <w:r>
-        <w:t xml:space="preserve"> gdy już będzie </w:t>
-      </w:r>
-      <w:proofErr w:type="spellStart"/>
-      <w:r>
-        <w:t>troche</w:t>
-      </w:r>
-      <w:proofErr w:type="spellEnd"/>
-      <w:r>
-        <w:t xml:space="preserve"> </w:t>
-      </w:r>
-      <w:proofErr w:type="spellStart"/>
-      <w:r>
-        <w:t>uzytkownikow</w:t>
-      </w:r>
-      <w:proofErr w:type="spellEnd"/>
-      <w:r>
-        <w:t xml:space="preserve"> aby dobrze tym zarządzać i wysyłać powiadomienia z </w:t>
-      </w:r>
-      <w:proofErr w:type="spellStart"/>
-      <w:r>
-        <w:t>cloud</w:t>
-      </w:r>
-      <w:proofErr w:type="spellEnd"/>
-      <w:r>
-        <w:t xml:space="preserve"> </w:t>
-      </w:r>
-      <w:proofErr w:type="spellStart"/>
-      <w:r>
-        <w:t>messaging</w:t>
-      </w:r>
-      <w:proofErr w:type="spellEnd"/>
-      <w:r>
-        <w:t xml:space="preserve">: </w:t>
-      </w:r>
-      <w:proofErr w:type="spellStart"/>
-      <w:r>
-        <w:t>wyslac</w:t>
-      </w:r>
-      <w:proofErr w:type="spellEnd"/>
-      <w:r>
-        <w:t xml:space="preserve"> np.: „Hej dość szybko skończyłeś grę ostatnio, napiszesz nam co ci się podoba lub tez nie w naszej aplikacji? Może coś byś poprawił lub chciał nowe funkcje? Napisz nam!”</w:t>
-      </w:r>
-      <w:r>
-        <w:br/>
-        <w:t>//</w:t>
-      </w:r>
-      <w:r>
-        <w:br/>
-        <w:t xml:space="preserve">ALBO: powiadomienie dla użytkowników kiedy są </w:t>
-      </w:r>
-      <w:proofErr w:type="spellStart"/>
-      <w:r>
-        <w:t>free</w:t>
-      </w:r>
-      <w:proofErr w:type="spellEnd"/>
-      <w:r>
-        <w:t xml:space="preserve">, np., czy wiesz, że w pełnej wersji gry rozrywka jest o wiele fajniejsza? Sprawdź! – to będzie do obsłużenia już w </w:t>
-      </w:r>
-      <w:proofErr w:type="spellStart"/>
-      <w:r>
-        <w:t>apce</w:t>
-      </w:r>
-      <w:proofErr w:type="spellEnd"/>
-      <w:r>
-        <w:t xml:space="preserve"> dlatego że na razie na stałe odpalam stronkę od tamtego powiadomienia</w:t>
-      </w:r>
-    </w:p>
-    <w:p>
-      <w:pPr>
         <w:rPr>
           <w:b/>
           <w:sz w:val="28"/>
           <w:szCs w:val="28"/>
         </w:rPr>
-      </w:pPr>
-      <w:r>
-        <w:t xml:space="preserve">- przemyślenie dlaczego czasem pojawiają się problemy z wyświetlaniem reklam, prawdopodobnie trzeba będzie zarządzać  cyklem życia reklamy i tworzyć ją w obrębie kontekstu, który po wyjściu z ekranu mógłby zostać zniszczony – dotyczy to na </w:t>
-      </w:r>
-      <w:proofErr w:type="spellStart"/>
-      <w:r>
-        <w:t>szczęśćie</w:t>
-      </w:r>
-      <w:proofErr w:type="spellEnd"/>
-      <w:r>
-        <w:t xml:space="preserve"> tylko i wyłącznie małych reklam – natywnych – ogólnie to przy normalnym graniu i testach działa ok – wiec problem dotyczy tylko HOT </w:t>
-      </w:r>
-      <w:proofErr w:type="spellStart"/>
-      <w:r>
-        <w:t>reaload</w:t>
-      </w:r>
-      <w:proofErr w:type="spellEnd"/>
-      <w:r>
-        <w:t>???</w:t>
+        <w:br/>
+      </w:r>
+      <w:r>
+        <w:rPr>
+          <w:color w:val="000000" w:themeColor="text1"/>
+        </w:rPr>
+        <w:t>- ekrany reklamujące aplikacje – dla tabletów 7 i 10 cali oraz ich tłumaczenia</w:t>
+      </w:r>
+      <w:r>
+        <w:rPr>
+          <w:color w:val="000000" w:themeColor="text1"/>
+        </w:rPr>
+        <w:br/>
+      </w:r>
+      <w:r>
+        <w:rPr>
+          <w:color w:val="000000" w:themeColor="text1"/>
+        </w:rPr>
+        <w:br/>
+      </w:r>
+      <w:r>
+        <w:t xml:space="preserve">- wysyłanie powiadomień z poziomu </w:t>
+      </w:r>
+      <w:proofErr w:type="spellStart"/>
+      <w:r>
+        <w:t>firebase</w:t>
+      </w:r>
+      <w:proofErr w:type="spellEnd"/>
+      <w:r>
+        <w:t xml:space="preserve">, do zrobienia skrypt </w:t>
+      </w:r>
+      <w:proofErr w:type="spellStart"/>
+      <w:r>
+        <w:t>pythonowy</w:t>
+      </w:r>
+      <w:proofErr w:type="spellEnd"/>
+      <w:r>
+        <w:t xml:space="preserve"> gdy już będzie </w:t>
+      </w:r>
+      <w:proofErr w:type="spellStart"/>
+      <w:r>
+        <w:t>troche</w:t>
+      </w:r>
+      <w:proofErr w:type="spellEnd"/>
+      <w:r>
+        <w:t xml:space="preserve"> </w:t>
+      </w:r>
+      <w:proofErr w:type="spellStart"/>
+      <w:r>
+        <w:lastRenderedPageBreak/>
+        <w:t>uzytkownikow</w:t>
+      </w:r>
+      <w:proofErr w:type="spellEnd"/>
+      <w:r>
+        <w:t xml:space="preserve"> aby dobrze tym zarządzać i wysyłać powiadomienia z </w:t>
+      </w:r>
+      <w:proofErr w:type="spellStart"/>
+      <w:r>
+        <w:t>cloud</w:t>
+      </w:r>
+      <w:proofErr w:type="spellEnd"/>
+      <w:r>
+        <w:t xml:space="preserve"> </w:t>
+      </w:r>
+      <w:proofErr w:type="spellStart"/>
+      <w:r>
+        <w:t>messaging</w:t>
+      </w:r>
+      <w:proofErr w:type="spellEnd"/>
+      <w:r>
+        <w:t xml:space="preserve">: </w:t>
+      </w:r>
+      <w:proofErr w:type="spellStart"/>
+      <w:r>
+        <w:t>wyslac</w:t>
+      </w:r>
+      <w:proofErr w:type="spellEnd"/>
+      <w:r>
+        <w:t xml:space="preserve"> np.: „Hej dość szybko skończyłeś grę ostatnio, napiszesz nam co ci się podoba lub tez nie w naszej aplikacji? Może coś byś poprawił lub chciał nowe funkcje? Napisz nam!”</w:t>
+      </w:r>
+      <w:r>
+        <w:br/>
+        <w:t>//</w:t>
+      </w:r>
+      <w:r>
+        <w:br/>
+        <w:t xml:space="preserve">ALBO: powiadomienie dla użytkowników kiedy są </w:t>
+      </w:r>
+      <w:proofErr w:type="spellStart"/>
+      <w:r>
+        <w:t>free</w:t>
+      </w:r>
+      <w:proofErr w:type="spellEnd"/>
+      <w:r>
+        <w:t xml:space="preserve">, np., czy wiesz, że w pełnej wersji gry rozrywka jest o wiele fajniejsza? Sprawdź! – to będzie do obsłużenia już w </w:t>
+      </w:r>
+      <w:proofErr w:type="spellStart"/>
+      <w:r>
+        <w:t>apce</w:t>
+      </w:r>
+      <w:proofErr w:type="spellEnd"/>
+      <w:r>
+        <w:t xml:space="preserve"> dlatego że na razie na stałe odpalam stronkę od tamtego powiadomienia</w:t>
       </w:r>
     </w:p>
     <w:p>
@@ -745,402 +629,23 @@
         </w:rPr>
       </w:pPr>
       <w:r>
-        <w:t xml:space="preserve">- aplikacja zapisuje dane płatności w </w:t>
-      </w:r>
-      <w:proofErr w:type="spellStart"/>
-      <w:r>
-        <w:t>SharedPreferences</w:t>
-      </w:r>
-      <w:proofErr w:type="spellEnd"/>
-      <w:r>
-        <w:t xml:space="preserve"> co jest łatwe do </w:t>
-      </w:r>
-      <w:proofErr w:type="spellStart"/>
-      <w:r>
-        <w:t>zhackowania</w:t>
-      </w:r>
-      <w:proofErr w:type="spellEnd"/>
-      <w:r>
-        <w:t xml:space="preserve"> – ogólnie trzeba będzie przejść na serwer lub dodać dodatkowe mechanizmy weryfikacji – póki co tak zostawiam, skupimy się maksymalnie na wydaniu!</w:t>
-      </w:r>
-    </w:p>
-    <w:p>
-      <w:pPr>
-        <w:rPr>
-          <w:color w:val="C00000"/>
-        </w:rPr>
-      </w:pPr>
-      <w:r>
-        <w:t xml:space="preserve">- jak się szybko klika w menu to nadal da się zrobić że wywali out of </w:t>
-      </w:r>
-      <w:proofErr w:type="spellStart"/>
-      <w:r>
-        <w:t>range</w:t>
-      </w:r>
-      <w:proofErr w:type="spellEnd"/>
-      <w:r>
-        <w:t xml:space="preserve"> – co ciekawe tylko na starszych </w:t>
-      </w:r>
-      <w:proofErr w:type="spellStart"/>
-      <w:r>
-        <w:t>urzadzniach</w:t>
-      </w:r>
-      <w:proofErr w:type="spellEnd"/>
-      <w:r>
-        <w:t xml:space="preserve"> – raz mi się to udało zrobić na tablecie raz nie – ogólnie tylko wtedy gdy coś zamuli – wstrzymam się z tym chyba </w:t>
-      </w:r>
-      <w:proofErr w:type="spellStart"/>
-      <w:r>
-        <w:t>az</w:t>
-      </w:r>
-      <w:proofErr w:type="spellEnd"/>
-      <w:r>
-        <w:t xml:space="preserve"> do wersji </w:t>
-      </w:r>
-      <w:proofErr w:type="spellStart"/>
-      <w:r>
-        <w:t>release</w:t>
-      </w:r>
-      <w:proofErr w:type="spellEnd"/>
-      <w:r>
-        <w:t xml:space="preserve"> bo zapewne wersja </w:t>
-      </w:r>
-      <w:proofErr w:type="spellStart"/>
-      <w:r>
-        <w:t>zbuildowana</w:t>
-      </w:r>
-      <w:proofErr w:type="spellEnd"/>
-      <w:r>
-        <w:t xml:space="preserve"> nie zmuli?</w:t>
-      </w:r>
-      <w:r>
-        <w:br/>
-      </w:r>
-      <w:r>
-        <w:br/>
-      </w:r>
-      <w:r>
-        <w:t xml:space="preserve">- </w:t>
-      </w:r>
-      <w:r>
-        <w:t>Karta improwizacji – TO DO –</w:t>
-      </w:r>
-      <w:r>
-        <w:t xml:space="preserve"> losowa karta na całą turę, bonusowa z dodatkową animacją „</w:t>
-      </w:r>
-      <w:proofErr w:type="spellStart"/>
-      <w:r>
-        <w:t>achievmentu</w:t>
-      </w:r>
-      <w:proofErr w:type="spellEnd"/>
-      <w:r>
-        <w:t xml:space="preserve">” - </w:t>
-      </w:r>
-      <w:r>
-        <w:t xml:space="preserve"> baza już zrobiona, 70słów per język i po prostu będziemy losować jedno słowo i wyświetlać kartę, dając około minuty czasu na to, </w:t>
-      </w:r>
-      <w:proofErr w:type="spellStart"/>
-      <w:r>
-        <w:t>możnaby</w:t>
-      </w:r>
-      <w:proofErr w:type="spellEnd"/>
-      <w:r>
-        <w:t xml:space="preserve"> zrobić aby to po prostu pojawiało się absolutnie losowo na całej planszy i tylko raz przez całą turę – czyli, żeby można było dostać tę kartę w każdym momencie gry lecz tylko raz  – do przemyślenia jeszcze, ale to by był the </w:t>
-      </w:r>
-      <w:proofErr w:type="spellStart"/>
-      <w:r>
-        <w:t>best</w:t>
-      </w:r>
-      <w:proofErr w:type="spellEnd"/>
-      <w:r>
-        <w:t xml:space="preserve"> pomysł, dodałoby zaskoczenia grze, losowości i więcej emocji.</w:t>
-      </w:r>
-      <w:r>
-        <w:br/>
-      </w:r>
-      <w:r>
-        <w:br/>
-      </w:r>
-      <w:r>
-        <w:t xml:space="preserve">- </w:t>
-      </w:r>
-      <w:proofErr w:type="spellStart"/>
-      <w:r>
-        <w:t>możnaby</w:t>
-      </w:r>
-      <w:proofErr w:type="spellEnd"/>
-      <w:r>
-        <w:t xml:space="preserve"> też dodać info w samouczku oraz do „zasady gry” </w:t>
-      </w:r>
-      <w:r>
-        <w:t xml:space="preserve">aby drużyny dobrały się w pary // teoretycznie jest to napisane ale nie tak dokładnie, jeśli będzie jakiś feedback </w:t>
-      </w:r>
-      <w:r>
-        <w:t xml:space="preserve">na ten temat to wtedy to </w:t>
-      </w:r>
-      <w:proofErr w:type="spellStart"/>
-      <w:r>
-        <w:t>zrobie</w:t>
-      </w:r>
-      <w:proofErr w:type="spellEnd"/>
-      <w:r>
-        <w:br/>
-      </w:r>
-      <w:r>
-        <w:br/>
-        <w:t xml:space="preserve">- ogarnięcie ewentualne koła fortuny tak aby powiększało się trakcie kręcenia na cały ekran, powiększenie planszy tak aby była na całym ekranie – przeorganizowanie czegoś – kwestia do przemyślenia czy w ogóle będzie to możliwe do zrobienia </w:t>
-      </w:r>
-      <w:r>
-        <w:t>– ewentualnie dla małych ekranów poniżej 5 cali</w:t>
-      </w:r>
-    </w:p>
-    <w:p>
-      <w:r>
-        <w:lastRenderedPageBreak/>
-        <w:t xml:space="preserve">- żeby </w:t>
-      </w:r>
-      <w:proofErr w:type="spellStart"/>
-      <w:r>
-        <w:t>pomyslec</w:t>
-      </w:r>
-      <w:proofErr w:type="spellEnd"/>
-      <w:r>
-        <w:t xml:space="preserve"> w przyszłości o android TV, lub </w:t>
-      </w:r>
-      <w:proofErr w:type="spellStart"/>
-      <w:r>
-        <w:t>webowce</w:t>
-      </w:r>
-      <w:proofErr w:type="spellEnd"/>
-      <w:r>
-        <w:t xml:space="preserve"> aby moc </w:t>
-      </w:r>
-      <w:proofErr w:type="spellStart"/>
-      <w:r>
-        <w:t>odtwarzac</w:t>
-      </w:r>
-      <w:proofErr w:type="spellEnd"/>
-      <w:r>
-        <w:t xml:space="preserve"> </w:t>
-      </w:r>
-      <w:proofErr w:type="spellStart"/>
-      <w:r>
-        <w:t>gre</w:t>
-      </w:r>
-      <w:proofErr w:type="spellEnd"/>
-      <w:r>
-        <w:t xml:space="preserve"> na większych ekranach, żeby przyjemniej się </w:t>
-      </w:r>
-      <w:proofErr w:type="spellStart"/>
-      <w:r>
-        <w:t>gralo</w:t>
-      </w:r>
-      <w:proofErr w:type="spellEnd"/>
-      <w:r>
-        <w:t xml:space="preserve"> (wiec musiałby być tez dodany tryb poziomy aplikacji – </w:t>
-      </w:r>
-      <w:proofErr w:type="spellStart"/>
-      <w:r>
-        <w:t>must</w:t>
-      </w:r>
-      <w:proofErr w:type="spellEnd"/>
-      <w:r>
-        <w:t xml:space="preserve"> be w tym przypadku! )</w:t>
-      </w:r>
-    </w:p>
-    <w:p>
-      <w:r>
-        <w:t>- jeżeli aplikacja będzie miała powyżej 0,</w:t>
-      </w:r>
-      <w:r>
-        <w:t xml:space="preserve">5mln pobrań wydać ją na </w:t>
-      </w:r>
-      <w:proofErr w:type="spellStart"/>
-      <w:r>
-        <w:t>iphony</w:t>
-      </w:r>
-      <w:proofErr w:type="spellEnd"/>
-      <w:r>
-        <w:t xml:space="preserve"> + zwiększanie ilości języków, szczególnie na rynek: Japoński, Indie, Korea (tam gdzie jest duży potencjał Google Play ale nie ma blokad cenzuralnych)</w:t>
-      </w:r>
-      <w:r>
-        <w:br/>
-      </w:r>
-      <w:r>
-        <w:br/>
-        <w:t xml:space="preserve">- całkowita wymiana planszy ikonek i wszystkiego (szata graficzna) -  efekt gry „po północy” – cała logika taka sama ale ze zmianą bazy danych, dodatkowo płatna funkcja aby wymienić grę na tryb „hot” </w:t>
-      </w:r>
-      <w:r>
-        <w:t xml:space="preserve"> - na funkcji mikropłatności – jak by to miało działać aby był to tryb tylko dla 2 osób ? – logika musiałaby się o wiele bardziej zmienić…</w:t>
-      </w:r>
-      <w:r>
-        <w:t xml:space="preserve"> ale jest to do zrobienia </w:t>
-      </w:r>
-      <w:proofErr w:type="spellStart"/>
-      <w:r>
-        <w:t>ogolnie</w:t>
-      </w:r>
-      <w:proofErr w:type="spellEnd"/>
-      <w:r>
-        <w:br/>
-      </w:r>
-      <w:r>
-        <w:br/>
-        <w:t xml:space="preserve">- </w:t>
-      </w:r>
-      <w:proofErr w:type="spellStart"/>
-      <w:r>
-        <w:t>możnaby</w:t>
-      </w:r>
-      <w:proofErr w:type="spellEnd"/>
-      <w:r>
-        <w:t xml:space="preserve"> też pomyśleć nad 2 trybem gry, żeby mogły </w:t>
-      </w:r>
-      <w:proofErr w:type="spellStart"/>
-      <w:r>
-        <w:t>grac</w:t>
-      </w:r>
-      <w:proofErr w:type="spellEnd"/>
-      <w:r>
-        <w:t xml:space="preserve"> tylko 2 osoby, tak jak jest to w gierkach małżeńskich, też </w:t>
-      </w:r>
-      <w:proofErr w:type="spellStart"/>
-      <w:r>
-        <w:t>możnaby</w:t>
-      </w:r>
-      <w:proofErr w:type="spellEnd"/>
-      <w:r>
-        <w:t xml:space="preserve"> dodać info aby ustaliły kto jest graczem nr.1 kto graczem nr.2 gdyż może to mieć znaczenie w niektórych kartach gdzie aplikacja będzie odnosiła się do danej osoby z drużyny</w:t>
-      </w:r>
-    </w:p>
-    <w:p>
-      <w:r>
-        <w:t xml:space="preserve">- odnośnie </w:t>
-      </w:r>
-      <w:proofErr w:type="spellStart"/>
-      <w:r>
-        <w:t>loading</w:t>
-      </w:r>
-      <w:proofErr w:type="spellEnd"/>
-      <w:r>
-        <w:t xml:space="preserve"> </w:t>
-      </w:r>
-      <w:proofErr w:type="spellStart"/>
-      <w:r>
-        <w:t>indicator</w:t>
-      </w:r>
-      <w:proofErr w:type="spellEnd"/>
-      <w:r>
-        <w:t xml:space="preserve"> - &gt; </w:t>
-      </w:r>
-      <w:proofErr w:type="spellStart"/>
-      <w:r>
-        <w:t>możnaby</w:t>
-      </w:r>
-      <w:proofErr w:type="spellEnd"/>
-      <w:r>
-        <w:t xml:space="preserve"> zrobić jakiś </w:t>
-      </w:r>
-      <w:proofErr w:type="spellStart"/>
-      <w:r>
-        <w:t>customowy</w:t>
-      </w:r>
-      <w:proofErr w:type="spellEnd"/>
-      <w:r>
-        <w:t xml:space="preserve"> </w:t>
-      </w:r>
-      <w:proofErr w:type="spellStart"/>
-      <w:r>
-        <w:t>indicator</w:t>
-      </w:r>
-      <w:proofErr w:type="spellEnd"/>
-      <w:r>
-        <w:t xml:space="preserve">, np. kręcące się te strzałeczki z danej karty albo np. kwadracik pokonujący jakiś </w:t>
-      </w:r>
-      <w:proofErr w:type="spellStart"/>
-      <w:r>
-        <w:t>customowy</w:t>
-      </w:r>
-      <w:proofErr w:type="spellEnd"/>
-      <w:r>
-        <w:t xml:space="preserve"> </w:t>
-      </w:r>
-      <w:proofErr w:type="spellStart"/>
-      <w:r>
-        <w:t>path</w:t>
-      </w:r>
-      <w:proofErr w:type="spellEnd"/>
-      <w:r>
-        <w:t xml:space="preserve">, pomyśleć ogólnie czy powinien być w </w:t>
-      </w:r>
-      <w:proofErr w:type="spellStart"/>
-      <w:r>
-        <w:t>ogole</w:t>
-      </w:r>
-      <w:proofErr w:type="spellEnd"/>
-      <w:r>
-        <w:t xml:space="preserve"> </w:t>
-      </w:r>
-      <w:proofErr w:type="spellStart"/>
-      <w:r>
-        <w:t>indicator</w:t>
-      </w:r>
-      <w:proofErr w:type="spellEnd"/>
-      <w:r>
-        <w:t xml:space="preserve"> taki stosowany np. pomiędzy przejściami do innych </w:t>
-      </w:r>
-      <w:proofErr w:type="spellStart"/>
-      <w:r>
-        <w:t>ekranow</w:t>
-      </w:r>
-      <w:proofErr w:type="spellEnd"/>
-      <w:r>
-        <w:t xml:space="preserve"> albo w przypadku każdego </w:t>
-      </w:r>
-      <w:proofErr w:type="spellStart"/>
-      <w:r>
-        <w:t>pageRoute</w:t>
-      </w:r>
-      <w:proofErr w:type="spellEnd"/>
-      <w:r>
-        <w:t xml:space="preserve"> czy w </w:t>
-      </w:r>
-      <w:proofErr w:type="spellStart"/>
-      <w:r>
-        <w:t>ogole</w:t>
-      </w:r>
-      <w:proofErr w:type="spellEnd"/>
-      <w:r>
-        <w:t xml:space="preserve"> </w:t>
-      </w:r>
-      <w:proofErr w:type="spellStart"/>
-      <w:r>
-        <w:t>indicator</w:t>
-      </w:r>
-      <w:proofErr w:type="spellEnd"/>
-      <w:r>
-        <w:t xml:space="preserve"> powinien być </w:t>
-      </w:r>
-      <w:proofErr w:type="spellStart"/>
-      <w:r>
-        <w:t>pojawiany</w:t>
-      </w:r>
-      <w:proofErr w:type="spellEnd"/>
-      <w:r>
-        <w:t xml:space="preserve"> ?</w:t>
-      </w:r>
-    </w:p>
-    <w:p>
-      <w:r>
-        <w:t xml:space="preserve">- pamiętać o </w:t>
-      </w:r>
-      <w:proofErr w:type="spellStart"/>
-      <w:r>
-        <w:t>iphonach</w:t>
-      </w:r>
-      <w:proofErr w:type="spellEnd"/>
-      <w:r>
-        <w:t>, korygować, odnośnie układu, projektowania etc.. jeszcze można trochę doczytać co jest istotne</w:t>
+        <w:t xml:space="preserve">- przemyślenie dlaczego czasem pojawiają się problemy z wyświetlaniem reklam, prawdopodobnie trzeba będzie zarządzać  cyklem życia reklamy i tworzyć ją w obrębie kontekstu, który po wyjściu z ekranu mógłby zostać zniszczony – dotyczy to na </w:t>
+      </w:r>
+      <w:proofErr w:type="spellStart"/>
+      <w:r>
+        <w:t>szczęśćie</w:t>
+      </w:r>
+      <w:proofErr w:type="spellEnd"/>
+      <w:r>
+        <w:t xml:space="preserve"> tylko i wyłącznie małych reklam – natywnych – ogólnie to przy normalnym graniu i testach działa ok – wiec problem dotyczy tylko HOT </w:t>
+      </w:r>
+      <w:proofErr w:type="spellStart"/>
+      <w:r>
+        <w:t>reaload</w:t>
+      </w:r>
+      <w:proofErr w:type="spellEnd"/>
+      <w:r>
+        <w:t>???</w:t>
       </w:r>
     </w:p>
     <w:p>
@@ -1152,19 +657,659 @@
         </w:rPr>
       </w:pPr>
       <w:r>
+        <w:t xml:space="preserve">- aplikacja zapisuje dane płatności w </w:t>
+      </w:r>
+      <w:proofErr w:type="spellStart"/>
+      <w:r>
+        <w:t>SharedPreferences</w:t>
+      </w:r>
+      <w:proofErr w:type="spellEnd"/>
+      <w:r>
+        <w:t xml:space="preserve"> co jest łatwe do </w:t>
+      </w:r>
+      <w:proofErr w:type="spellStart"/>
+      <w:r>
+        <w:t>zhackowania</w:t>
+      </w:r>
+      <w:proofErr w:type="spellEnd"/>
+      <w:r>
+        <w:t xml:space="preserve"> – ogólnie trzeba będzie przejść na serwer lub dodać dodatkowe mechanizmy weryfikacji – póki co tak zostawiam, skupimy się maksymalnie na wydaniu!</w:t>
+      </w:r>
+    </w:p>
+    <w:p>
+      <w:pPr>
+        <w:rPr>
+          <w:color w:val="C00000"/>
+        </w:rPr>
+      </w:pPr>
+      <w:r>
+        <w:t xml:space="preserve">- jak się szybko klika w menu to nadal da się zrobić że wywali out of </w:t>
+      </w:r>
+      <w:proofErr w:type="spellStart"/>
+      <w:r>
+        <w:t>range</w:t>
+      </w:r>
+      <w:proofErr w:type="spellEnd"/>
+      <w:r>
+        <w:t xml:space="preserve"> – co ciekawe tylko na starszych </w:t>
+      </w:r>
+      <w:proofErr w:type="spellStart"/>
+      <w:r>
+        <w:t>urzadzniach</w:t>
+      </w:r>
+      <w:proofErr w:type="spellEnd"/>
+      <w:r>
+        <w:t xml:space="preserve"> – raz mi się to udało zrobić na tablecie raz nie – ogólnie tylko wtedy gdy coś zamuli – wstrzymam się z tym chyba </w:t>
+      </w:r>
+      <w:proofErr w:type="spellStart"/>
+      <w:r>
+        <w:t>az</w:t>
+      </w:r>
+      <w:proofErr w:type="spellEnd"/>
+      <w:r>
+        <w:t xml:space="preserve"> do wersji </w:t>
+      </w:r>
+      <w:proofErr w:type="spellStart"/>
+      <w:r>
+        <w:t>release</w:t>
+      </w:r>
+      <w:proofErr w:type="spellEnd"/>
+      <w:r>
+        <w:t xml:space="preserve"> bo zapewne wersja </w:t>
+      </w:r>
+      <w:proofErr w:type="spellStart"/>
+      <w:r>
+        <w:t>zbuildowana</w:t>
+      </w:r>
+      <w:proofErr w:type="spellEnd"/>
+      <w:r>
+        <w:t xml:space="preserve"> nie zmuli?</w:t>
+      </w:r>
+      <w:r>
+        <w:br/>
+      </w:r>
+      <w:r>
+        <w:br/>
+      </w:r>
+      <w:r>
+        <w:t xml:space="preserve">- </w:t>
+      </w:r>
+      <w:r>
+        <w:t>Karta improwizacji – TO DO –</w:t>
+      </w:r>
+      <w:r>
+        <w:t xml:space="preserve"> losowa karta na całą turę, bonusowa z dodatkową animacją „</w:t>
+      </w:r>
+      <w:proofErr w:type="spellStart"/>
+      <w:r>
+        <w:t>achievmentu</w:t>
+      </w:r>
+      <w:proofErr w:type="spellEnd"/>
+      <w:r>
+        <w:t xml:space="preserve">” - </w:t>
+      </w:r>
+      <w:r>
+        <w:t xml:space="preserve"> baza już zrobiona, 70słów per język i po prostu będziemy losować jedno słowo i wyświetlać kartę, dając około minuty czasu na to, </w:t>
+      </w:r>
+      <w:proofErr w:type="spellStart"/>
+      <w:r>
+        <w:t>możnaby</w:t>
+      </w:r>
+      <w:proofErr w:type="spellEnd"/>
+      <w:r>
+        <w:t xml:space="preserve"> zrobić aby to po prostu pojawiało się absolutnie losowo na całej planszy i tylko raz przez całą turę – czyli, żeby można było dostać tę kartę w każdym momencie gry lecz tylko raz  – do przemyślenia jeszcze, ale to by był the </w:t>
+      </w:r>
+      <w:proofErr w:type="spellStart"/>
+      <w:r>
+        <w:t>best</w:t>
+      </w:r>
+      <w:proofErr w:type="spellEnd"/>
+      <w:r>
+        <w:t xml:space="preserve"> pomysł, dodałoby zaskoczenia grze, losowości i więcej emocji.</w:t>
+      </w:r>
+      <w:r>
+        <w:br/>
+      </w:r>
+      <w:r>
+        <w:br/>
+      </w:r>
+      <w:r>
+        <w:t xml:space="preserve">- </w:t>
+      </w:r>
+      <w:proofErr w:type="spellStart"/>
+      <w:r>
+        <w:t>możnaby</w:t>
+      </w:r>
+      <w:proofErr w:type="spellEnd"/>
+      <w:r>
+        <w:t xml:space="preserve"> też dodać info w samouczku oraz do „zasady gry” </w:t>
+      </w:r>
+      <w:r>
+        <w:t xml:space="preserve">aby drużyny dobrały się w pary // teoretycznie jest to napisane ale nie tak dokładnie, jeśli będzie jakiś feedback </w:t>
+      </w:r>
+      <w:r>
+        <w:t xml:space="preserve">na ten temat to wtedy to </w:t>
+      </w:r>
+      <w:proofErr w:type="spellStart"/>
+      <w:r>
+        <w:t>zrobie</w:t>
+      </w:r>
+      <w:proofErr w:type="spellEnd"/>
+      <w:r>
+        <w:br/>
+      </w:r>
+      <w:r>
+        <w:br/>
+        <w:t xml:space="preserve">- </w:t>
+      </w:r>
+      <w:r>
+        <w:t xml:space="preserve">ogarniecie kola fortuny aby </w:t>
+      </w:r>
+      <w:proofErr w:type="spellStart"/>
+      <w:r>
+        <w:t>powiekszalo</w:t>
+      </w:r>
+      <w:proofErr w:type="spellEnd"/>
+      <w:r>
+        <w:t xml:space="preserve"> się na </w:t>
+      </w:r>
+      <w:proofErr w:type="spellStart"/>
+      <w:r>
+        <w:t>caly</w:t>
+      </w:r>
+      <w:proofErr w:type="spellEnd"/>
+      <w:r>
+        <w:t xml:space="preserve"> ekran po </w:t>
+      </w:r>
+      <w:proofErr w:type="spellStart"/>
+      <w:r>
+        <w:t>wcisnieciu</w:t>
+      </w:r>
+      <w:proofErr w:type="spellEnd"/>
+      <w:r>
+        <w:t xml:space="preserve"> przycisku – </w:t>
+      </w:r>
+      <w:proofErr w:type="spellStart"/>
+      <w:r>
+        <w:t>wyjezdzajace</w:t>
+      </w:r>
+      <w:proofErr w:type="spellEnd"/>
+      <w:r>
+        <w:t xml:space="preserve"> </w:t>
+      </w:r>
+      <w:proofErr w:type="spellStart"/>
+      <w:r>
+        <w:t>kolo</w:t>
+      </w:r>
+      <w:proofErr w:type="spellEnd"/>
+      <w:r>
+        <w:t xml:space="preserve">, ale dla </w:t>
+      </w:r>
+      <w:proofErr w:type="spellStart"/>
+      <w:r>
+        <w:t>ekranow</w:t>
+      </w:r>
+      <w:proofErr w:type="spellEnd"/>
+      <w:r>
+        <w:t xml:space="preserve">, poniżej 5 cali, wtedy przycisk do losowania by był na </w:t>
+      </w:r>
+      <w:proofErr w:type="spellStart"/>
+      <w:r>
+        <w:t>srodku</w:t>
+      </w:r>
+      <w:proofErr w:type="spellEnd"/>
+      <w:r>
+        <w:t xml:space="preserve"> z </w:t>
+      </w:r>
+      <w:proofErr w:type="spellStart"/>
+      <w:r>
+        <w:t>jakas</w:t>
+      </w:r>
+      <w:proofErr w:type="spellEnd"/>
+      <w:r>
+        <w:t xml:space="preserve"> animacja i w </w:t>
+      </w:r>
+      <w:proofErr w:type="spellStart"/>
+      <w:r>
+        <w:t>stacku</w:t>
+      </w:r>
+      <w:proofErr w:type="spellEnd"/>
+      <w:r>
+        <w:t xml:space="preserve"> lub w alercie pojawienie nad wszystkim koła które przyciemniało by tło, </w:t>
+      </w:r>
+      <w:proofErr w:type="spellStart"/>
+      <w:r>
+        <w:t>pojawilo</w:t>
+      </w:r>
+      <w:proofErr w:type="spellEnd"/>
+      <w:r>
+        <w:t xml:space="preserve"> się, </w:t>
+      </w:r>
+      <w:proofErr w:type="spellStart"/>
+      <w:r>
+        <w:t>losowalo</w:t>
+      </w:r>
+      <w:proofErr w:type="spellEnd"/>
+      <w:r>
+        <w:t xml:space="preserve"> i </w:t>
+      </w:r>
+      <w:proofErr w:type="spellStart"/>
+      <w:r>
+        <w:t>zniknelo</w:t>
+      </w:r>
+      <w:proofErr w:type="spellEnd"/>
+      <w:r>
+        <w:t xml:space="preserve">, można obliczyć </w:t>
+      </w:r>
+      <w:proofErr w:type="spellStart"/>
+      <w:r>
+        <w:t>przekatna</w:t>
+      </w:r>
+      <w:proofErr w:type="spellEnd"/>
+      <w:r>
+        <w:t xml:space="preserve"> ekranu pobierając z </w:t>
+      </w:r>
+      <w:proofErr w:type="spellStart"/>
+      <w:r>
+        <w:t>mediaquery</w:t>
+      </w:r>
+      <w:proofErr w:type="spellEnd"/>
+      <w:r>
+        <w:t xml:space="preserve"> </w:t>
+      </w:r>
+      <w:proofErr w:type="spellStart"/>
+      <w:r>
+        <w:t>pixele</w:t>
+      </w:r>
+      <w:proofErr w:type="spellEnd"/>
+      <w:r>
+        <w:t xml:space="preserve"> </w:t>
+      </w:r>
+      <w:proofErr w:type="spellStart"/>
+      <w:r>
+        <w:t>width</w:t>
+      </w:r>
+      <w:proofErr w:type="spellEnd"/>
+      <w:r>
+        <w:t>/</w:t>
+      </w:r>
+      <w:proofErr w:type="spellStart"/>
+      <w:r>
+        <w:t>height</w:t>
+      </w:r>
+      <w:proofErr w:type="spellEnd"/>
+      <w:r>
+        <w:t xml:space="preserve"> oraz </w:t>
+      </w:r>
+      <w:proofErr w:type="spellStart"/>
+      <w:r>
+        <w:t>dpi</w:t>
+      </w:r>
+      <w:proofErr w:type="spellEnd"/>
+      <w:r>
+        <w:t xml:space="preserve"> ekranu</w:t>
+      </w:r>
+    </w:p>
+    <w:p>
+      <w:pPr>
+        <w:rPr>
+          <w:strike/>
+        </w:rPr>
+      </w:pPr>
+      <w:r>
+        <w:rPr>
+          <w:strike/>
+        </w:rPr>
+        <w:t xml:space="preserve">- żeby </w:t>
+      </w:r>
+      <w:proofErr w:type="spellStart"/>
+      <w:r>
+        <w:rPr>
+          <w:strike/>
+        </w:rPr>
+        <w:t>pomyslec</w:t>
+      </w:r>
+      <w:proofErr w:type="spellEnd"/>
+      <w:r>
+        <w:rPr>
+          <w:strike/>
+        </w:rPr>
+        <w:t xml:space="preserve"> w przyszłości o android TV, lub </w:t>
+      </w:r>
+      <w:proofErr w:type="spellStart"/>
+      <w:r>
+        <w:rPr>
+          <w:strike/>
+        </w:rPr>
+        <w:t>webowce</w:t>
+      </w:r>
+      <w:proofErr w:type="spellEnd"/>
+      <w:r>
+        <w:rPr>
+          <w:strike/>
+        </w:rPr>
+        <w:t xml:space="preserve"> aby moc </w:t>
+      </w:r>
+      <w:proofErr w:type="spellStart"/>
+      <w:r>
+        <w:rPr>
+          <w:strike/>
+        </w:rPr>
+        <w:t>odtwarzac</w:t>
+      </w:r>
+      <w:proofErr w:type="spellEnd"/>
+      <w:r>
+        <w:rPr>
+          <w:strike/>
+        </w:rPr>
+        <w:t xml:space="preserve"> </w:t>
+      </w:r>
+      <w:proofErr w:type="spellStart"/>
+      <w:r>
+        <w:rPr>
+          <w:strike/>
+        </w:rPr>
+        <w:t>gre</w:t>
+      </w:r>
+      <w:proofErr w:type="spellEnd"/>
+      <w:r>
+        <w:rPr>
+          <w:strike/>
+        </w:rPr>
+        <w:t xml:space="preserve"> na większych ekranach, żeby przyjemniej się </w:t>
+      </w:r>
+      <w:proofErr w:type="spellStart"/>
+      <w:r>
+        <w:rPr>
+          <w:strike/>
+        </w:rPr>
+        <w:t>gralo</w:t>
+      </w:r>
+      <w:proofErr w:type="spellEnd"/>
+      <w:r>
+        <w:rPr>
+          <w:strike/>
+        </w:rPr>
+        <w:t xml:space="preserve"> (wiec musiałby być tez dodany tryb poziomy aplika</w:t>
+      </w:r>
+      <w:r>
+        <w:rPr>
+          <w:strike/>
+        </w:rPr>
+        <w:t xml:space="preserve">cji – </w:t>
+      </w:r>
+      <w:proofErr w:type="spellStart"/>
+      <w:r>
+        <w:rPr>
+          <w:strike/>
+        </w:rPr>
+        <w:t>must</w:t>
+      </w:r>
+      <w:proofErr w:type="spellEnd"/>
+      <w:r>
+        <w:rPr>
+          <w:strike/>
+        </w:rPr>
+        <w:t xml:space="preserve"> be w tym przypadku! – tylko ze problem będzie taki ze nie można tego zrobić bo są momenty kiedy przeciwnik z </w:t>
+      </w:r>
+      <w:proofErr w:type="spellStart"/>
+      <w:r>
+        <w:rPr>
+          <w:strike/>
+        </w:rPr>
+        <w:t>druzyny</w:t>
+      </w:r>
+      <w:proofErr w:type="spellEnd"/>
+      <w:r>
+        <w:rPr>
+          <w:strike/>
+        </w:rPr>
+        <w:t xml:space="preserve"> nie może patrzeć na ekran wiec to </w:t>
+      </w:r>
+      <w:proofErr w:type="spellStart"/>
+      <w:r>
+        <w:rPr>
+          <w:strike/>
+        </w:rPr>
+        <w:t>slabe</w:t>
+      </w:r>
+      <w:proofErr w:type="spellEnd"/>
+      <w:r>
+        <w:rPr>
+          <w:strike/>
+        </w:rPr>
+        <w:t xml:space="preserve"> </w:t>
+      </w:r>
+      <w:proofErr w:type="spellStart"/>
+      <w:r>
+        <w:rPr>
+          <w:strike/>
+        </w:rPr>
+        <w:t>rozwiazanie</w:t>
+      </w:r>
+      <w:proofErr w:type="spellEnd"/>
+    </w:p>
+    <w:p>
+      <w:r>
+        <w:t>- jeżeli aplikacja będzie miała powyżej 0,</w:t>
+      </w:r>
+      <w:r>
+        <w:t xml:space="preserve">5mln pobrań wydać ją na </w:t>
+      </w:r>
+      <w:proofErr w:type="spellStart"/>
+      <w:r>
+        <w:t>iphony</w:t>
+      </w:r>
+      <w:proofErr w:type="spellEnd"/>
+      <w:r>
+        <w:t xml:space="preserve"> + zwiększanie ilości języków, szczególnie na rynek: Japoński, Indie, Korea (tam gdzie jest duży potencjał Google Play ale nie ma blokad cenzuralnych)</w:t>
+      </w:r>
+      <w:r>
+        <w:br/>
+      </w:r>
+      <w:r>
+        <w:br/>
+        <w:t xml:space="preserve">- całkowita wymiana planszy ikonek i wszystkiego (szata graficzna) -  efekt gry „po północy” – cała logika taka sama ale ze zmianą bazy danych, dodatkowo płatna funkcja aby wymienić grę na tryb </w:t>
+      </w:r>
+      <w:r>
+        <w:lastRenderedPageBreak/>
+        <w:t xml:space="preserve">„hot” </w:t>
+      </w:r>
+      <w:r>
+        <w:t xml:space="preserve"> - na funkcji mikropłatności – jak by to miało działać aby był to tryb tylko dla 2 osób ? – logika musiałaby się o wiele bardziej zmienić…</w:t>
+      </w:r>
+      <w:r>
+        <w:t xml:space="preserve"> ale jest to do zrobienia </w:t>
+      </w:r>
+      <w:proofErr w:type="spellStart"/>
+      <w:r>
+        <w:t>ogolnie</w:t>
+      </w:r>
+      <w:proofErr w:type="spellEnd"/>
+      <w:r>
+        <w:br/>
+      </w:r>
+      <w:r>
+        <w:br/>
+        <w:t xml:space="preserve">- </w:t>
+      </w:r>
+      <w:proofErr w:type="spellStart"/>
+      <w:r>
+        <w:t>możnaby</w:t>
+      </w:r>
+      <w:proofErr w:type="spellEnd"/>
+      <w:r>
+        <w:t xml:space="preserve"> też pomyśleć nad 2 trybem gry, żeby mogły </w:t>
+      </w:r>
+      <w:proofErr w:type="spellStart"/>
+      <w:r>
+        <w:t>grac</w:t>
+      </w:r>
+      <w:proofErr w:type="spellEnd"/>
+      <w:r>
+        <w:t xml:space="preserve"> tylko 2 osoby, tak jak jest to w gierkach małżeńskich, też </w:t>
+      </w:r>
+      <w:proofErr w:type="spellStart"/>
+      <w:r>
+        <w:t>możnaby</w:t>
+      </w:r>
+      <w:proofErr w:type="spellEnd"/>
+      <w:r>
+        <w:t xml:space="preserve"> dodać info aby ustaliły kto jest graczem nr.1 kto graczem nr.2 gdyż może to mieć znaczenie w niektórych kartach gdzie aplikacja będzie odnosiła się do danej osoby z drużyny</w:t>
+      </w:r>
+    </w:p>
+    <w:p>
+      <w:r>
+        <w:t xml:space="preserve">- odnośnie </w:t>
+      </w:r>
+      <w:proofErr w:type="spellStart"/>
+      <w:r>
+        <w:t>loading</w:t>
+      </w:r>
+      <w:proofErr w:type="spellEnd"/>
+      <w:r>
+        <w:t xml:space="preserve"> </w:t>
+      </w:r>
+      <w:proofErr w:type="spellStart"/>
+      <w:r>
+        <w:t>indicator</w:t>
+      </w:r>
+      <w:proofErr w:type="spellEnd"/>
+      <w:r>
+        <w:t xml:space="preserve"> - &gt; </w:t>
+      </w:r>
+      <w:proofErr w:type="spellStart"/>
+      <w:r>
+        <w:t>możnaby</w:t>
+      </w:r>
+      <w:proofErr w:type="spellEnd"/>
+      <w:r>
+        <w:t xml:space="preserve"> zrobić jakiś </w:t>
+      </w:r>
+      <w:proofErr w:type="spellStart"/>
+      <w:r>
+        <w:t>customowy</w:t>
+      </w:r>
+      <w:proofErr w:type="spellEnd"/>
+      <w:r>
+        <w:t xml:space="preserve"> </w:t>
+      </w:r>
+      <w:proofErr w:type="spellStart"/>
+      <w:r>
+        <w:t>indicator</w:t>
+      </w:r>
+      <w:proofErr w:type="spellEnd"/>
+      <w:r>
+        <w:t xml:space="preserve">, np. kręcące się te strzałeczki z danej karty albo np. kwadracik pokonujący jakiś </w:t>
+      </w:r>
+      <w:proofErr w:type="spellStart"/>
+      <w:r>
+        <w:t>customowy</w:t>
+      </w:r>
+      <w:proofErr w:type="spellEnd"/>
+      <w:r>
+        <w:t xml:space="preserve"> </w:t>
+      </w:r>
+      <w:proofErr w:type="spellStart"/>
+      <w:r>
+        <w:t>path</w:t>
+      </w:r>
+      <w:proofErr w:type="spellEnd"/>
+      <w:r>
+        <w:t xml:space="preserve">, pomyśleć ogólnie czy powinien być w </w:t>
+      </w:r>
+      <w:proofErr w:type="spellStart"/>
+      <w:r>
+        <w:t>ogole</w:t>
+      </w:r>
+      <w:proofErr w:type="spellEnd"/>
+      <w:r>
+        <w:t xml:space="preserve"> </w:t>
+      </w:r>
+      <w:proofErr w:type="spellStart"/>
+      <w:r>
+        <w:t>indicator</w:t>
+      </w:r>
+      <w:proofErr w:type="spellEnd"/>
+      <w:r>
+        <w:t xml:space="preserve"> taki stosowany np. pomiędzy przejściami do innych </w:t>
+      </w:r>
+      <w:proofErr w:type="spellStart"/>
+      <w:r>
+        <w:t>ekranow</w:t>
+      </w:r>
+      <w:proofErr w:type="spellEnd"/>
+      <w:r>
+        <w:t xml:space="preserve"> albo w przypadku każdego </w:t>
+      </w:r>
+      <w:proofErr w:type="spellStart"/>
+      <w:r>
+        <w:t>pageRoute</w:t>
+      </w:r>
+      <w:proofErr w:type="spellEnd"/>
+      <w:r>
+        <w:t xml:space="preserve"> czy w </w:t>
+      </w:r>
+      <w:proofErr w:type="spellStart"/>
+      <w:r>
+        <w:t>ogole</w:t>
+      </w:r>
+      <w:proofErr w:type="spellEnd"/>
+      <w:r>
+        <w:t xml:space="preserve"> </w:t>
+      </w:r>
+      <w:proofErr w:type="spellStart"/>
+      <w:r>
+        <w:t>indicator</w:t>
+      </w:r>
+      <w:proofErr w:type="spellEnd"/>
+      <w:r>
+        <w:t xml:space="preserve"> powinien być </w:t>
+      </w:r>
+      <w:proofErr w:type="spellStart"/>
+      <w:r>
+        <w:t>pojawiany</w:t>
+      </w:r>
+      <w:proofErr w:type="spellEnd"/>
+      <w:r>
+        <w:t xml:space="preserve"> ?</w:t>
+      </w:r>
+    </w:p>
+    <w:p>
+      <w:r>
+        <w:t xml:space="preserve">- pamiętać o </w:t>
+      </w:r>
+      <w:proofErr w:type="spellStart"/>
+      <w:r>
+        <w:t>iphonach</w:t>
+      </w:r>
+      <w:proofErr w:type="spellEnd"/>
+      <w:r>
+        <w:t>, korygować, odnośnie układu, projektowania etc.. jeszcze można trochę doczytać co jest istotne</w:t>
+      </w:r>
+    </w:p>
+    <w:p>
+      <w:pPr>
         <w:rPr>
           <w:b/>
           <w:sz w:val="28"/>
           <w:szCs w:val="28"/>
         </w:rPr>
-        <w:t>EKRAN SAMOUCZKA:</w:t>
-      </w:r>
+      </w:pPr>
       <w:r>
         <w:rPr>
           <w:b/>
           <w:sz w:val="28"/>
           <w:szCs w:val="28"/>
         </w:rPr>
+        <w:t>EKRAN SAMOUCZKA:</w:t>
+      </w:r>
+      <w:r>
+        <w:rPr>
+          <w:b/>
+          <w:sz w:val="28"/>
+          <w:szCs w:val="28"/>
+        </w:rPr>
         <w:t xml:space="preserve"> (ewentualność, jeżeli naprawdę nie będzie zrozumienia)</w:t>
       </w:r>
     </w:p>
@@ -1272,11 +1417,7 @@
       </w:r>
       <w:proofErr w:type="spellEnd"/>
       <w:r>
-        <w:t xml:space="preserve"> animacjami oraz z przyciemnieniem tła -&gt; i to tych części których w tym danym momencie nie chciałbym omawiać np. omawiam pola, to pola są kolorowe, </w:t>
-      </w:r>
-      <w:r>
-        <w:lastRenderedPageBreak/>
-        <w:t xml:space="preserve">reszta jest przyciemniona, na środku </w:t>
+        <w:t xml:space="preserve"> animacjami oraz z przyciemnieniem tła -&gt; i to tych części których w tym danym momencie nie chciałbym omawiać np. omawiam pola, to pola są kolorowe, reszta jest przyciemniona, na środku </w:t>
       </w:r>
       <w:proofErr w:type="spellStart"/>
       <w:r>
@@ -1748,6 +1889,16 @@
           <w:lang w:eastAsia="pl-PL"/>
         </w:rPr>
         <w:br/>
+      </w:r>
+      <w:r>
+        <w:rPr>
+          <w:rFonts w:ascii="Courier New" w:eastAsia="Times New Roman" w:hAnsi="Courier New" w:cs="Courier New"/>
+          <w:color w:val="CC7832"/>
+          <w:sz w:val="20"/>
+          <w:szCs w:val="20"/>
+          <w:lang w:eastAsia="pl-PL"/>
+        </w:rPr>
+        <w:lastRenderedPageBreak/>
         <w:t xml:space="preserve">  </w:t>
       </w:r>
       <w:proofErr w:type="spellStart"/>

</xml_diff>